<commit_message>
Updated notes on sorting and printing
Change-Id: I590da8a8ac5738ccb8399bb920feb595a30359c6
</commit_message>
<xml_diff>
--- a/HelpResourcesSources/TechnicalNotes/Technical Notes on FLEx Dictionary Printing and Export.docx
+++ b/HelpResourcesSources/TechnicalNotes/Technical Notes on FLEx Dictionary Printing and Export.docx
@@ -49,19 +49,7 @@
         <w:rPr>
           <w:szCs w:val="36"/>
         </w:rPr>
-        <w:t xml:space="preserve">February </w:t>
-      </w:r>
-      <w:r>
-        <w:rPr>
-          <w:szCs w:val="36"/>
-        </w:rPr>
-        <w:t>2</w:t>
-      </w:r>
-      <w:r>
-        <w:rPr>
-          <w:szCs w:val="36"/>
-        </w:rPr>
-        <w:t>5</w:t>
+        <w:t>June 3</w:t>
       </w:r>
       <w:r>
         <w:rPr>
@@ -103,117 +91,63 @@
           <w:szCs w:val="22"/>
         </w:rPr>
       </w:pPr>
-      <w:r>
-        <w:rPr>
-          <w:rStyle w:val="Hyperlink"/>
-          <w:noProof/>
-        </w:rPr>
-        <w:fldChar w:fldCharType="begin"/>
-      </w:r>
-      <w:r>
-        <w:rPr>
-          <w:rStyle w:val="Hyperlink"/>
-          <w:noProof/>
-        </w:rPr>
-        <w:instrText xml:space="preserve"> </w:instrText>
-      </w:r>
-      <w:r>
-        <w:rPr>
-          <w:noProof/>
-        </w:rPr>
-        <w:instrText>HYPERLINK \l "_Toc65154291"</w:instrText>
-      </w:r>
-      <w:r>
-        <w:rPr>
-          <w:rStyle w:val="Hyperlink"/>
-          <w:noProof/>
-        </w:rPr>
-        <w:instrText xml:space="preserve"> </w:instrText>
-      </w:r>
-      <w:r>
-        <w:rPr>
-          <w:rStyle w:val="Hyperlink"/>
-          <w:noProof/>
-        </w:rPr>
-      </w:r>
-      <w:r>
-        <w:rPr>
-          <w:rStyle w:val="Hyperlink"/>
-          <w:noProof/>
-        </w:rPr>
-        <w:fldChar w:fldCharType="separate"/>
-      </w:r>
-      <w:r>
-        <w:rPr>
-          <w:rStyle w:val="Hyperlink"/>
-          <w:noProof/>
-        </w:rPr>
-        <w:t>Technical Notes on FLEx</w:t>
-      </w:r>
-      <w:bookmarkStart w:id="1" w:name="_GoBack"/>
-      <w:bookmarkEnd w:id="1"/>
-      <w:r>
-        <w:rPr>
-          <w:rStyle w:val="Hyperlink"/>
-          <w:noProof/>
-        </w:rPr>
-        <w:t xml:space="preserve"> Dictionary Printing and Export</w:t>
-      </w:r>
-      <w:r>
-        <w:rPr>
-          <w:noProof/>
-          <w:webHidden/>
-        </w:rPr>
-        <w:tab/>
-      </w:r>
-      <w:r>
-        <w:rPr>
-          <w:noProof/>
-          <w:webHidden/>
-        </w:rPr>
-        <w:fldChar w:fldCharType="begin"/>
-      </w:r>
-      <w:r>
-        <w:rPr>
-          <w:noProof/>
-          <w:webHidden/>
-        </w:rPr>
-        <w:instrText xml:space="preserve"> PAGEREF _Toc65154291 \h </w:instrText>
-      </w:r>
-      <w:r>
-        <w:rPr>
-          <w:noProof/>
-          <w:webHidden/>
-        </w:rPr>
-      </w:r>
-      <w:r>
-        <w:rPr>
-          <w:noProof/>
-          <w:webHidden/>
-        </w:rPr>
-        <w:fldChar w:fldCharType="separate"/>
-      </w:r>
-      <w:r>
-        <w:rPr>
-          <w:noProof/>
-          <w:webHidden/>
-        </w:rPr>
-        <w:t>1</w:t>
-      </w:r>
-      <w:r>
-        <w:rPr>
-          <w:noProof/>
-          <w:webHidden/>
-        </w:rPr>
-        <w:fldChar w:fldCharType="end"/>
-      </w:r>
-      <w:r>
-        <w:rPr>
-          <w:rStyle w:val="Hyperlink"/>
-          <w:noProof/>
-        </w:rPr>
-        <w:fldChar w:fldCharType="end"/>
-      </w:r>
+      <w:hyperlink w:anchor="_Toc65154291" w:history="1">
+        <w:r>
+          <w:rPr>
+            <w:rStyle w:val="Hyperlink"/>
+            <w:noProof/>
+          </w:rPr>
+          <w:t>Technical Notes on FLEx Dictionary Printing and Export</w:t>
+        </w:r>
+        <w:r>
+          <w:rPr>
+            <w:noProof/>
+            <w:webHidden/>
+          </w:rPr>
+          <w:tab/>
+        </w:r>
+        <w:r>
+          <w:rPr>
+            <w:noProof/>
+            <w:webHidden/>
+          </w:rPr>
+          <w:fldChar w:fldCharType="begin"/>
+        </w:r>
+        <w:r>
+          <w:rPr>
+            <w:noProof/>
+            <w:webHidden/>
+          </w:rPr>
+          <w:instrText xml:space="preserve"> PAGEREF _Toc65154291 \h </w:instrText>
+        </w:r>
+        <w:r>
+          <w:rPr>
+            <w:noProof/>
+            <w:webHidden/>
+          </w:rPr>
+        </w:r>
+        <w:r>
+          <w:rPr>
+            <w:noProof/>
+            <w:webHidden/>
+          </w:rPr>
+          <w:fldChar w:fldCharType="separate"/>
+        </w:r>
+        <w:r>
+          <w:rPr>
+            <w:noProof/>
+            <w:webHidden/>
+          </w:rPr>
+          <w:t>1</w:t>
+        </w:r>
+        <w:r>
+          <w:rPr>
+            <w:noProof/>
+            <w:webHidden/>
+          </w:rPr>
+          <w:fldChar w:fldCharType="end"/>
+        </w:r>
+      </w:hyperlink>
     </w:p>
     <w:p>
       <w:pPr>
@@ -652,7 +586,7 @@
             <w:noProof/>
             <w:webHidden/>
           </w:rPr>
-          <w:t>4</w:t>
+          <w:t>5</w:t>
         </w:r>
         <w:r>
           <w:rPr>
@@ -1188,7 +1122,7 @@
             <w:noProof/>
             <w:webHidden/>
           </w:rPr>
-          <w:t>8</w:t>
+          <w:t>9</w:t>
         </w:r>
         <w:r>
           <w:rPr>
@@ -1368,7 +1302,7 @@
             <w:noProof/>
             <w:webHidden/>
           </w:rPr>
-          <w:t>9</w:t>
+          <w:t>10</w:t>
         </w:r>
         <w:r>
           <w:rPr>
@@ -1691,7 +1625,17 @@
             <w:rFonts w:eastAsia="SimSun"/>
             <w:noProof/>
           </w:rPr>
-          <w:t>Configured Dictionary and Reversal Web page (XHTML)</w:t>
+          <w:t>Configured Dictionar</w:t>
+        </w:r>
+        <w:bookmarkStart w:id="1" w:name="_GoBack"/>
+        <w:bookmarkEnd w:id="1"/>
+        <w:r>
+          <w:rPr>
+            <w:rStyle w:val="Hyperlink"/>
+            <w:rFonts w:eastAsia="SimSun"/>
+            <w:noProof/>
+          </w:rPr>
+          <w:t>y and Reversal Web page (XHTML)</w:t>
         </w:r>
         <w:r>
           <w:rPr>
@@ -2000,7 +1944,7 @@
             <w:noProof/>
             <w:webHidden/>
           </w:rPr>
-          <w:t>11</w:t>
+          <w:t>12</w:t>
         </w:r>
         <w:r>
           <w:rPr>
@@ -2268,7 +2212,7 @@
             <w:noProof/>
             <w:webHidden/>
           </w:rPr>
-          <w:t>12</w:t>
+          <w:t>13</w:t>
         </w:r>
         <w:r>
           <w:rPr>
@@ -2632,7 +2576,7 @@
             <w:noProof/>
             <w:webHidden/>
           </w:rPr>
-          <w:t>13</w:t>
+          <w:t>14</w:t>
         </w:r>
         <w:r>
           <w:rPr>
@@ -3606,35 +3550,142 @@
         <w:pStyle w:val="BodyText"/>
       </w:pPr>
       <w:r>
-        <w:t xml:space="preserve">The quickest way to get a printed copy of a dictionary is to go to the Dictionary tab and then use File…Print. This will print the </w:t>
+        <w:t xml:space="preserve">The quickest way to get a printed copy of a dictionary is to go to the Dictionary </w:t>
+      </w:r>
+      <w:r>
+        <w:t>view</w:t>
+      </w:r>
+      <w:r>
+        <w:t xml:space="preserve"> and then use File…Print. This will print the </w:t>
       </w:r>
       <w:r>
         <w:t xml:space="preserve">sorted, filtered, and </w:t>
       </w:r>
       <w:r>
-        <w:t>configured view to a printer or to PDF. This prints single-column with fixed page headers and footers. Currently it will only print a single tab in the Dictionary view, so a full dictionary would require printing each tab separately, which starts each one over again at page 1. A request (LT-20543) is being made to print the full dictionary.</w:t>
+        <w:t xml:space="preserve">configured view to a printer or to PDF. This prints single-column with fixed page headers and footers. </w:t>
+      </w:r>
+      <w:r>
+        <w:t xml:space="preserve">Prior to FW9.1.3, </w:t>
+      </w:r>
+      <w:r>
+        <w:t xml:space="preserve">the Print function would </w:t>
+      </w:r>
+      <w:r>
+        <w:t xml:space="preserve">only print a single tab in the Dictionary view, so a full dictionary would require printing each tab separately, which starts each one over again at page 1. </w:t>
+      </w:r>
+      <w:r>
+        <w:t>In FW9.1.</w:t>
+      </w:r>
+      <w:r>
+        <w:t xml:space="preserve">4, which added a fix from </w:t>
+      </w:r>
+      <w:r>
+        <w:t>to</w:t>
+      </w:r>
+      <w:r>
+        <w:t xml:space="preserve"> FW9.1.3</w:t>
+      </w:r>
+      <w:r>
+        <w:t xml:space="preserve"> if there is more than one tab in the document view, File…Print will bring up a “Generate all entries before printing” dialog. </w:t>
+      </w:r>
+      <w:r>
+        <w:t xml:space="preserve">If you </w:t>
+      </w:r>
+      <w:r>
+        <w:t>click</w:t>
+      </w:r>
+      <w:r>
+        <w:t xml:space="preserve"> No, it will print the single tab. </w:t>
+      </w:r>
+      <w:r>
+        <w:t xml:space="preserve">If you </w:t>
+      </w:r>
+      <w:r>
+        <w:t>click</w:t>
+      </w:r>
+      <w:r>
+        <w:t xml:space="preserve"> Yes, it will generate the entire dictionary in one view, and then bring up </w:t>
+      </w:r>
+      <w:r>
+        <w:t xml:space="preserve">a dialog </w:t>
+      </w:r>
+      <w:r>
+        <w:lastRenderedPageBreak/>
+        <w:t xml:space="preserve">saying, </w:t>
+      </w:r>
+      <w:r>
+        <w:t xml:space="preserve">“The dictionary is now ready to print. Click OK to proceed to the Print dialog.” </w:t>
+      </w:r>
+      <w:r>
+        <w:t>After clicking OK it opens the Windows Print dialog</w:t>
+      </w:r>
+      <w:r>
+        <w:t xml:space="preserve">, which could be </w:t>
+      </w:r>
+      <w:r>
+        <w:t>re</w:t>
+      </w:r>
+      <w:r>
+        <w:t>directed to a PDF file.</w:t>
       </w:r>
       <w:r>
         <w:t xml:space="preserve"> </w:t>
       </w:r>
       <w:r>
+        <w:t xml:space="preserve">When you click OK in this dialog, it will </w:t>
+      </w:r>
+      <w:r>
+        <w:t xml:space="preserve">print the entire dictionary. Large dictionaries will likely require more than 8 Gb of memory. </w:t>
+      </w:r>
+      <w:r>
+        <w:t xml:space="preserve">This print process can take many minutes on large projects, and there are not always adequate wait cursors, so be patient. The </w:t>
+      </w:r>
+      <w:r>
+        <w:t xml:space="preserve">Windows </w:t>
+      </w:r>
+      <w:r>
+        <w:t>Task Manager can be useful in knowing when the process is done.</w:t>
+      </w:r>
+    </w:p>
+    <w:p>
+      <w:pPr>
+        <w:pStyle w:val="BodyText"/>
+      </w:pPr>
+      <w:r>
         <w:t xml:space="preserve">The </w:t>
       </w:r>
       <w:r>
-        <w:t>header contains the full path of the file being printed in the temp directory. The footer has P of TP (e.g., page 1 of 10) on the left and the date on the right.</w:t>
-      </w:r>
-      <w:r>
-        <w:t xml:space="preserve"> Printing breaks a page </w:t>
-      </w:r>
-      <w:r>
-        <w:lastRenderedPageBreak/>
-        <w:t xml:space="preserve">without any </w:t>
+        <w:t xml:space="preserve">header contains the </w:t>
+      </w:r>
+      <w:r>
+        <w:t>dictionary name at the left</w:t>
+      </w:r>
+      <w:r>
+        <w:t xml:space="preserve"> (in FW9.1.3)</w:t>
+      </w:r>
+      <w:r>
+        <w:t xml:space="preserve">, and the </w:t>
+      </w:r>
+      <w:r>
+        <w:t>full path of the file being printed in the temp directory</w:t>
+      </w:r>
+      <w:r>
+        <w:t xml:space="preserve"> on the right</w:t>
+      </w:r>
+      <w:r>
+        <w:t>. The footer has P of TP (e.g., page 1 of 10) on the left and the date on the right.</w:t>
+      </w:r>
+      <w:r>
+        <w:t xml:space="preserve"> Printing breaks a page without any </w:t>
       </w:r>
       <w:r>
         <w:t>orphan/</w:t>
       </w:r>
       <w:r>
-        <w:t>widow control. The Print dialog will normally allow you to print a selected range of pages.</w:t>
+        <w:t>widow control. The Print dialog will normally allow you to print a selected range of pages</w:t>
+      </w:r>
+      <w:r>
+        <w:t>, although it doesn’t reduce the processing time very much.</w:t>
       </w:r>
     </w:p>
     <w:p>
@@ -3666,6 +3717,20 @@
     </w:p>
     <w:p>
       <w:pPr>
+        <w:pStyle w:val="ListBullet"/>
+      </w:pPr>
+      <w:r>
+        <w:t>FW9.1.</w:t>
+      </w:r>
+      <w:r>
+        <w:t>4</w:t>
+      </w:r>
+      <w:r>
+        <w:t xml:space="preserve"> and later will print the full dictionary in one pass.</w:t>
+      </w:r>
+    </w:p>
+    <w:p>
+      <w:pPr>
         <w:pStyle w:val="Advantage-Disadvantage"/>
       </w:pPr>
       <w:r>
@@ -3693,7 +3758,10 @@
         <w:pStyle w:val="ListBullet"/>
       </w:pPr>
       <w:r>
-        <w:t>Currently it only prints one tab at a time.</w:t>
+        <w:t xml:space="preserve">Versions older than FW9.1.3 </w:t>
+      </w:r>
+      <w:r>
+        <w:t>only prints one tab at a time.</w:t>
       </w:r>
     </w:p>
     <w:p>
@@ -3908,7 +3976,11 @@
         <w:t xml:space="preserve">is a separate program in the Start menu that lets you modify, add, or delete stylesheets. FLEx Configure Dictionary determines how fields </w:t>
       </w:r>
       <w:r>
-        <w:t>are formatted in the body of an entry as well as the basic indents for entries. PCT allows you to configure the page settings (e.g., page size, page margins, number of columns, header and footer info, etc.)</w:t>
+        <w:t xml:space="preserve">are </w:t>
+      </w:r>
+      <w:r>
+        <w:lastRenderedPageBreak/>
+        <w:t>formatted in the body of an entry as well as the basic indents for entries. PCT allows you to configure the page settings (e.g., page size, page margins, number of columns, header and footer info, etc.)</w:t>
       </w:r>
       <w:r>
         <w:t>.</w:t>
@@ -3951,351 +4023,348 @@
         <w:rPr>
           <w:rStyle w:val="Boldphrase"/>
         </w:rPr>
+        <w:t>Advanced</w:t>
+      </w:r>
+    </w:p>
+    <w:p>
+      <w:pPr>
+        <w:pStyle w:val="BodyText"/>
+      </w:pPr>
+      <w:r>
+        <w:t xml:space="preserve">You can add custom </w:t>
+      </w:r>
+      <w:proofErr w:type="spellStart"/>
+      <w:r>
+        <w:t>css</w:t>
+      </w:r>
+      <w:proofErr w:type="spellEnd"/>
+      <w:r>
+        <w:t xml:space="preserve"> style rules for a new style that you create. When you create a new style, it makes a copy of the selected style, and a style element is added to </w:t>
+      </w:r>
+      <w:r>
+        <w:t>"%LOCALAPPDATA%\SIL\Pathway\</w:t>
+      </w:r>
+      <w:r>
+        <w:t>DictionaryStyleSettings.xml” with the name you specified. In that element, the file attribute lists the name of the custom style sheet in the SIL\Pathway\Dictionary directory. In that .</w:t>
+      </w:r>
+      <w:proofErr w:type="spellStart"/>
+      <w:r>
+        <w:t>css</w:t>
+      </w:r>
+      <w:proofErr w:type="spellEnd"/>
+      <w:r>
+        <w:t xml:space="preserve"> file, after the @ line, you can add custom </w:t>
+      </w:r>
+      <w:proofErr w:type="spellStart"/>
+      <w:r>
+        <w:t>css</w:t>
+      </w:r>
+      <w:proofErr w:type="spellEnd"/>
+      <w:r>
+        <w:t xml:space="preserve"> rules that will be used when using this style. Caution</w:t>
+      </w:r>
+      <w:r>
+        <w:t xml:space="preserve">! If you add custom style </w:t>
+      </w:r>
+      <w:r>
+        <w:t>rules</w:t>
+      </w:r>
+      <w:r>
+        <w:t xml:space="preserve"> and then go into Pathway Configuration Tool, it will wipe out your changes. So be sure to keep a backup copy.</w:t>
+      </w:r>
+    </w:p>
+    <w:p>
+      <w:pPr>
+        <w:pStyle w:val="BodyText"/>
+      </w:pPr>
+      <w:r>
+        <w:t xml:space="preserve">In the Export Through Pathway dialog, when you click More, and go to the Processing Options tab, there is a “Preprocessing Transformation” box that allows you to check one or more </w:t>
+      </w:r>
+      <w:proofErr w:type="spellStart"/>
+      <w:r>
+        <w:t>xslt</w:t>
+      </w:r>
+      <w:proofErr w:type="spellEnd"/>
+      <w:r>
+        <w:t xml:space="preserve"> transformations that will be applied</w:t>
+      </w:r>
+      <w:r>
+        <w:t xml:space="preserve"> after </w:t>
+      </w:r>
+      <w:proofErr w:type="spellStart"/>
+      <w:r>
+        <w:t>CssSimpler</w:t>
+      </w:r>
+      <w:proofErr w:type="spellEnd"/>
+      <w:r>
+        <w:t xml:space="preserve"> is run.</w:t>
+      </w:r>
+      <w:r>
+        <w:t xml:space="preserve"> </w:t>
+      </w:r>
+      <w:r>
+        <w:t xml:space="preserve">These </w:t>
+      </w:r>
+      <w:proofErr w:type="spellStart"/>
+      <w:r>
+        <w:t>xslt</w:t>
+      </w:r>
+      <w:proofErr w:type="spellEnd"/>
+      <w:r>
+        <w:t xml:space="preserve"> transforms are in c:\Program Files (x</w:t>
+      </w:r>
+      <w:proofErr w:type="gramStart"/>
+      <w:r>
+        <w:t>86)\SIL\Pathway\Preprocessing\Dictionary</w:t>
+      </w:r>
+      <w:proofErr w:type="gramEnd"/>
+      <w:r>
+        <w:t xml:space="preserve"> directory.</w:t>
+      </w:r>
+      <w:r>
+        <w:t xml:space="preserve"> </w:t>
+      </w:r>
+      <w:r>
+        <w:t xml:space="preserve">Transforms that show in the dialog have 8.3.x in the process element of byVer.xml. If you want to add additional transforms in the dialog, you can put the transforms in </w:t>
+      </w:r>
+      <w:r>
+        <w:t>"%LOCALAPPDATA%\SIL\Pathway\</w:t>
+      </w:r>
+      <w:r>
+        <w:t>Dictionary directory.</w:t>
+      </w:r>
+    </w:p>
+    <w:p>
+      <w:pPr>
+        <w:pStyle w:val="BodyText"/>
+      </w:pPr>
+      <w:r>
+        <w:t xml:space="preserve">If you need to do something </w:t>
+      </w:r>
+      <w:r>
+        <w:t xml:space="preserve">special to solve a problem, Pathway provides a way </w:t>
+      </w:r>
+      <w:r>
+        <w:t xml:space="preserve">to interrupt the process </w:t>
+      </w:r>
+      <w:r>
+        <w:t>after F</w:t>
+      </w:r>
+      <w:r>
+        <w:t>LE</w:t>
+      </w:r>
+      <w:r>
+        <w:t xml:space="preserve">x exports the data, and runs a </w:t>
+      </w:r>
+      <w:proofErr w:type="spellStart"/>
+      <w:r>
+        <w:t>CssSimpler</w:t>
+      </w:r>
+      <w:proofErr w:type="spellEnd"/>
+      <w:r>
+        <w:t xml:space="preserve"> program over the data and stylesheet to flatten </w:t>
+      </w:r>
+      <w:proofErr w:type="spellStart"/>
+      <w:r>
+        <w:t>FLEx’s</w:t>
+      </w:r>
+      <w:proofErr w:type="spellEnd"/>
+      <w:r>
+        <w:t xml:space="preserve"> hierarchical styles so they can be used by LibreOffice, etc. I</w:t>
+      </w:r>
+      <w:r>
+        <w:t xml:space="preserve">n HKCU\Software\SIL\Pathway </w:t>
+      </w:r>
+      <w:r>
+        <w:t>you can add a</w:t>
+      </w:r>
+      <w:r>
+        <w:t xml:space="preserve"> string </w:t>
+      </w:r>
+      <w:r>
+        <w:t>variable</w:t>
+      </w:r>
+      <w:r>
+        <w:t xml:space="preserve"> </w:t>
+      </w:r>
+      <w:proofErr w:type="spellStart"/>
+      <w:r>
+        <w:t>PathwayExportBatch</w:t>
+      </w:r>
+      <w:proofErr w:type="spellEnd"/>
+      <w:r>
+        <w:t xml:space="preserve"> with true or any other value. </w:t>
+      </w:r>
+      <w:r>
+        <w:t>During an export, t</w:t>
+      </w:r>
+      <w:r>
+        <w:t xml:space="preserve">his will create </w:t>
+      </w:r>
+      <w:r>
+        <w:t>PathwayExport.bat</w:t>
+      </w:r>
+      <w:r>
+        <w:t xml:space="preserve"> in the exported document directory</w:t>
+      </w:r>
+      <w:r>
+        <w:t xml:space="preserve"> and stop after </w:t>
+      </w:r>
+      <w:proofErr w:type="spellStart"/>
+      <w:r>
+        <w:t>CssSimpler</w:t>
+      </w:r>
+      <w:proofErr w:type="spellEnd"/>
+      <w:r>
+        <w:t xml:space="preserve"> is run</w:t>
+      </w:r>
+      <w:r>
+        <w:t>.</w:t>
+      </w:r>
+      <w:r>
+        <w:t xml:space="preserve"> You can make any changes you need to make, then run </w:t>
+      </w:r>
+      <w:r>
+        <w:t>PathwayExport.bat</w:t>
+      </w:r>
+      <w:r>
+        <w:t xml:space="preserve"> to complete the process. </w:t>
+      </w:r>
+      <w:r>
+        <w:t xml:space="preserve">You can </w:t>
+      </w:r>
+      <w:r>
+        <w:t xml:space="preserve">also </w:t>
+      </w:r>
+      <w:r>
+        <w:t>add a special batch file that gets called to do special processing once the html/</w:t>
+      </w:r>
+      <w:proofErr w:type="spellStart"/>
+      <w:r>
+        <w:t>css</w:t>
+      </w:r>
+      <w:proofErr w:type="spellEnd"/>
+      <w:r>
+        <w:t xml:space="preserve"> files have been exported and processed via </w:t>
+      </w:r>
+      <w:proofErr w:type="spellStart"/>
+      <w:r>
+        <w:t>CssSimpler</w:t>
+      </w:r>
+      <w:proofErr w:type="spellEnd"/>
+      <w:r>
+        <w:t xml:space="preserve">. To do this, add a Process directory under </w:t>
+      </w:r>
+      <w:bookmarkStart w:id="7" w:name="_Hlk65076374"/>
+      <w:r>
+        <w:t>Documents\Publications\</w:t>
+      </w:r>
+      <w:r>
+        <w:t>&lt;</w:t>
+      </w:r>
+      <w:proofErr w:type="spellStart"/>
+      <w:r>
+        <w:t>ProjectName</w:t>
+      </w:r>
+      <w:proofErr w:type="spellEnd"/>
+      <w:r>
+        <w:t>&gt;</w:t>
+      </w:r>
+      <w:r>
+        <w:t>\Dictionary</w:t>
+      </w:r>
+      <w:bookmarkEnd w:id="7"/>
+      <w:r>
+        <w:t xml:space="preserve"> and insert BeforePwExport.bat which will then be called between when </w:t>
+      </w:r>
+      <w:r>
+        <w:t>FLEx</w:t>
+      </w:r>
+      <w:r>
+        <w:t xml:space="preserve"> lets go and </w:t>
+      </w:r>
+      <w:proofErr w:type="spellStart"/>
+      <w:r>
+        <w:t>PathwayExport</w:t>
+      </w:r>
+      <w:proofErr w:type="spellEnd"/>
+      <w:r>
+        <w:t xml:space="preserve"> is run. You can put a pause </w:t>
+      </w:r>
+      <w:r>
+        <w:t>or other commands</w:t>
+      </w:r>
+      <w:r>
+        <w:t xml:space="preserve"> in</w:t>
+      </w:r>
+      <w:r>
+        <w:t xml:space="preserve"> the batch file as needed</w:t>
+      </w:r>
+      <w:r>
+        <w:t>.</w:t>
+      </w:r>
+    </w:p>
+    <w:p>
+      <w:pPr>
+        <w:pStyle w:val="Advantage-Disadvantage"/>
+      </w:pPr>
+      <w:r>
+        <w:t>Advantages:</w:t>
+      </w:r>
+    </w:p>
+    <w:p>
+      <w:pPr>
+        <w:pStyle w:val="ListBullet"/>
+      </w:pPr>
+      <w:r>
+        <w:t>Pathway</w:t>
+      </w:r>
+      <w:r>
+        <w:t xml:space="preserve"> provides various options for formatting page layout including headers with guidewords</w:t>
+      </w:r>
+      <w:r>
+        <w:t xml:space="preserve"> (headwords for first and last entries on a page)</w:t>
+      </w:r>
+      <w:r>
+        <w:t>.</w:t>
+      </w:r>
+    </w:p>
+    <w:p>
+      <w:pPr>
+        <w:pStyle w:val="ListBullet"/>
+      </w:pPr>
+      <w:r>
+        <w:t>You can include the dictionary and one reversal index in the same export.</w:t>
+      </w:r>
+    </w:p>
+    <w:p>
+      <w:pPr>
+        <w:pStyle w:val="Advantage-Disadvantage"/>
+      </w:pPr>
+      <w:r>
+        <w:t>Disadvantages:</w:t>
+      </w:r>
+    </w:p>
+    <w:p>
+      <w:pPr>
+        <w:pStyle w:val="ListBullet"/>
+      </w:pPr>
+      <w:r>
+        <w:t xml:space="preserve">Pathway may not have further development, so the chances of having bugs fixed are </w:t>
+      </w:r>
+      <w:r>
+        <w:t>not good</w:t>
+      </w:r>
+      <w:r>
+        <w:t>. Some issues can be worked around with various techniques.</w:t>
+      </w:r>
+    </w:p>
+    <w:p>
+      <w:pPr>
+        <w:pStyle w:val="ListBullet"/>
+      </w:pPr>
+      <w:r>
         <w:lastRenderedPageBreak/>
-        <w:t>Advanced</w:t>
-      </w:r>
-    </w:p>
-    <w:p>
-      <w:pPr>
-        <w:pStyle w:val="BodyText"/>
-      </w:pPr>
-      <w:r>
-        <w:t xml:space="preserve">You can add custom </w:t>
-      </w:r>
-      <w:proofErr w:type="spellStart"/>
-      <w:r>
-        <w:t>css</w:t>
-      </w:r>
-      <w:proofErr w:type="spellEnd"/>
-      <w:r>
-        <w:t xml:space="preserve"> style rules for a new style that you create. When you create a new style, it makes a copy of the selected style, and a style element is added to </w:t>
-      </w:r>
-      <w:r>
-        <w:t>"%LOCALAPPDATA%\SIL\Pathway\</w:t>
-      </w:r>
-      <w:r>
-        <w:t>DictionaryStyleSettings.xml” with the name you specified. In that element, the file attribute lists the name of the custom style sheet in the SIL\Pathway\Dictionary directory. In that .</w:t>
-      </w:r>
-      <w:proofErr w:type="spellStart"/>
-      <w:r>
-        <w:t>css</w:t>
-      </w:r>
-      <w:proofErr w:type="spellEnd"/>
-      <w:r>
-        <w:t xml:space="preserve"> file, after the @ line, you can add custom </w:t>
-      </w:r>
-      <w:proofErr w:type="spellStart"/>
-      <w:r>
-        <w:t>css</w:t>
-      </w:r>
-      <w:proofErr w:type="spellEnd"/>
-      <w:r>
-        <w:t xml:space="preserve"> rules that will be used when using this style. Caution</w:t>
-      </w:r>
-      <w:r>
-        <w:t xml:space="preserve">! If you add custom style </w:t>
-      </w:r>
-      <w:r>
-        <w:t>rules</w:t>
-      </w:r>
-      <w:r>
-        <w:t xml:space="preserve"> and then go into Pathway Configuration Tool, it will wipe out your changes. So be sure to keep a backup copy.</w:t>
-      </w:r>
-    </w:p>
-    <w:p>
-      <w:pPr>
-        <w:pStyle w:val="BodyText"/>
-      </w:pPr>
-      <w:r>
-        <w:t xml:space="preserve">In the Export Through Pathway dialog, when you click More, and go to the Processing Options tab, there is a “Preprocessing Transformation” box that allows you to check one or more </w:t>
-      </w:r>
-      <w:proofErr w:type="spellStart"/>
-      <w:r>
-        <w:t>xslt</w:t>
-      </w:r>
-      <w:proofErr w:type="spellEnd"/>
-      <w:r>
-        <w:t xml:space="preserve"> transformations that will be applied</w:t>
-      </w:r>
-      <w:r>
-        <w:t xml:space="preserve"> after </w:t>
-      </w:r>
-      <w:proofErr w:type="spellStart"/>
-      <w:r>
-        <w:t>CssSimpler</w:t>
-      </w:r>
-      <w:proofErr w:type="spellEnd"/>
-      <w:r>
-        <w:t xml:space="preserve"> is run.</w:t>
-      </w:r>
-      <w:r>
-        <w:t xml:space="preserve"> </w:t>
-      </w:r>
-      <w:r>
-        <w:t xml:space="preserve">These </w:t>
-      </w:r>
-      <w:proofErr w:type="spellStart"/>
-      <w:r>
-        <w:t>xslt</w:t>
-      </w:r>
-      <w:proofErr w:type="spellEnd"/>
-      <w:r>
-        <w:t xml:space="preserve"> transforms are in c:\Program Files (x</w:t>
-      </w:r>
-      <w:proofErr w:type="gramStart"/>
-      <w:r>
-        <w:t>86)\SIL\Pathway\Preprocessing\Dictionary</w:t>
-      </w:r>
-      <w:proofErr w:type="gramEnd"/>
-      <w:r>
-        <w:t xml:space="preserve"> directory.</w:t>
-      </w:r>
-      <w:r>
-        <w:t xml:space="preserve"> </w:t>
-      </w:r>
-      <w:r>
-        <w:t xml:space="preserve">Transforms that show in the dialog have 8.3.x in the process element of byVer.xml. If you want to add additional transforms in the dialog, you can put the transforms in </w:t>
-      </w:r>
-      <w:r>
-        <w:t>"%LOCALAPPDATA%\SIL\Pathway\</w:t>
-      </w:r>
-      <w:r>
-        <w:t>Dictionary</w:t>
-      </w:r>
-      <w:r>
-        <w:t xml:space="preserve"> directory.</w:t>
-      </w:r>
-    </w:p>
-    <w:p>
-      <w:pPr>
-        <w:pStyle w:val="BodyText"/>
-      </w:pPr>
-      <w:r>
-        <w:t xml:space="preserve">If you need to do something </w:t>
-      </w:r>
-      <w:r>
-        <w:t xml:space="preserve">special to solve a problem, Pathway provides a way </w:t>
-      </w:r>
-      <w:r>
-        <w:t xml:space="preserve">to interrupt the process </w:t>
-      </w:r>
-      <w:r>
-        <w:t>after F</w:t>
-      </w:r>
-      <w:r>
-        <w:t>LE</w:t>
-      </w:r>
-      <w:r>
-        <w:t xml:space="preserve">x exports the data, and runs a </w:t>
-      </w:r>
-      <w:proofErr w:type="spellStart"/>
-      <w:r>
-        <w:t>CssSimpler</w:t>
-      </w:r>
-      <w:proofErr w:type="spellEnd"/>
-      <w:r>
-        <w:t xml:space="preserve"> program over the data and stylesheet to flatten </w:t>
-      </w:r>
-      <w:proofErr w:type="spellStart"/>
-      <w:r>
-        <w:t>FLEx’s</w:t>
-      </w:r>
-      <w:proofErr w:type="spellEnd"/>
-      <w:r>
-        <w:t xml:space="preserve"> hierarchical styles so they can be used by LibreOffice, etc. I</w:t>
-      </w:r>
-      <w:r>
-        <w:t xml:space="preserve">n HKCU\Software\SIL\Pathway </w:t>
-      </w:r>
-      <w:r>
-        <w:t>you can add a</w:t>
-      </w:r>
-      <w:r>
-        <w:t xml:space="preserve"> string </w:t>
-      </w:r>
-      <w:r>
-        <w:t>variable</w:t>
-      </w:r>
-      <w:r>
-        <w:t xml:space="preserve"> </w:t>
-      </w:r>
-      <w:proofErr w:type="spellStart"/>
-      <w:r>
-        <w:t>PathwayExportBatch</w:t>
-      </w:r>
-      <w:proofErr w:type="spellEnd"/>
-      <w:r>
-        <w:t xml:space="preserve"> with true or any other value. </w:t>
-      </w:r>
-      <w:r>
-        <w:t>During an export, t</w:t>
-      </w:r>
-      <w:r>
-        <w:t xml:space="preserve">his will create </w:t>
-      </w:r>
-      <w:r>
-        <w:t>PathwayExport.bat</w:t>
-      </w:r>
-      <w:r>
-        <w:t xml:space="preserve"> in the exported document directory</w:t>
-      </w:r>
-      <w:r>
-        <w:t xml:space="preserve"> and stop after </w:t>
-      </w:r>
-      <w:proofErr w:type="spellStart"/>
-      <w:r>
-        <w:t>CssSimpler</w:t>
-      </w:r>
-      <w:proofErr w:type="spellEnd"/>
-      <w:r>
-        <w:t xml:space="preserve"> is run</w:t>
-      </w:r>
-      <w:r>
-        <w:t>.</w:t>
-      </w:r>
-      <w:r>
-        <w:t xml:space="preserve"> You can make any changes you need to make, then run </w:t>
-      </w:r>
-      <w:r>
-        <w:t>PathwayExport.bat</w:t>
-      </w:r>
-      <w:r>
-        <w:t xml:space="preserve"> to complete the process. </w:t>
-      </w:r>
-      <w:r>
-        <w:t xml:space="preserve">You can </w:t>
-      </w:r>
-      <w:r>
-        <w:t xml:space="preserve">also </w:t>
-      </w:r>
-      <w:r>
-        <w:t>add a special batch file that gets called to do special processing once the html/</w:t>
-      </w:r>
-      <w:proofErr w:type="spellStart"/>
-      <w:r>
-        <w:t>css</w:t>
-      </w:r>
-      <w:proofErr w:type="spellEnd"/>
-      <w:r>
-        <w:t xml:space="preserve"> files have been exported and processed via </w:t>
-      </w:r>
-      <w:proofErr w:type="spellStart"/>
-      <w:r>
-        <w:t>CssSimpler</w:t>
-      </w:r>
-      <w:proofErr w:type="spellEnd"/>
-      <w:r>
-        <w:t xml:space="preserve">. To do this, add a Process directory under </w:t>
-      </w:r>
-      <w:bookmarkStart w:id="7" w:name="_Hlk65076374"/>
-      <w:r>
-        <w:t>Documents\Publications\</w:t>
-      </w:r>
-      <w:r>
-        <w:t>&lt;</w:t>
-      </w:r>
-      <w:proofErr w:type="spellStart"/>
-      <w:r>
-        <w:t>ProjectName</w:t>
-      </w:r>
-      <w:proofErr w:type="spellEnd"/>
-      <w:r>
-        <w:t>&gt;</w:t>
-      </w:r>
-      <w:r>
-        <w:t>\Dictionary</w:t>
-      </w:r>
-      <w:bookmarkEnd w:id="7"/>
-      <w:r>
-        <w:t xml:space="preserve"> and insert BeforePwExport.bat which will then be called between when </w:t>
-      </w:r>
-      <w:r>
-        <w:t>FLEx</w:t>
-      </w:r>
-      <w:r>
-        <w:t xml:space="preserve"> lets go and </w:t>
-      </w:r>
-      <w:proofErr w:type="spellStart"/>
-      <w:r>
-        <w:t>PathwayExport</w:t>
-      </w:r>
-      <w:proofErr w:type="spellEnd"/>
-      <w:r>
-        <w:t xml:space="preserve"> is run. You can put a pause </w:t>
-      </w:r>
-      <w:r>
-        <w:t>or other commands</w:t>
-      </w:r>
-      <w:r>
-        <w:t xml:space="preserve"> in</w:t>
-      </w:r>
-      <w:r>
-        <w:t xml:space="preserve"> the batch file as needed</w:t>
-      </w:r>
-      <w:r>
-        <w:t>.</w:t>
-      </w:r>
-    </w:p>
-    <w:p>
-      <w:pPr>
-        <w:pStyle w:val="Advantage-Disadvantage"/>
-      </w:pPr>
-      <w:r>
-        <w:t>Advantages:</w:t>
-      </w:r>
-    </w:p>
-    <w:p>
-      <w:pPr>
-        <w:pStyle w:val="ListBullet"/>
-      </w:pPr>
-      <w:r>
-        <w:t>Pathway</w:t>
-      </w:r>
-      <w:r>
-        <w:t xml:space="preserve"> provides various options for formatting page layout including headers with guidewords</w:t>
-      </w:r>
-      <w:r>
-        <w:t xml:space="preserve"> (headwords for first and last entries on a page)</w:t>
-      </w:r>
-      <w:r>
-        <w:t>.</w:t>
-      </w:r>
-    </w:p>
-    <w:p>
-      <w:pPr>
-        <w:pStyle w:val="ListBullet"/>
-      </w:pPr>
-      <w:r>
-        <w:t>You can include the dictionary and one reversal index in the same export.</w:t>
-      </w:r>
-    </w:p>
-    <w:p>
-      <w:pPr>
-        <w:pStyle w:val="Advantage-Disadvantage"/>
-      </w:pPr>
-      <w:r>
-        <w:t>Disadvantages:</w:t>
-      </w:r>
-    </w:p>
-    <w:p>
-      <w:pPr>
-        <w:pStyle w:val="ListBullet"/>
-      </w:pPr>
-      <w:r>
-        <w:t xml:space="preserve">Pathway may not have further development, so the chances of having bugs fixed are </w:t>
-      </w:r>
-      <w:r>
-        <w:t>not good</w:t>
-      </w:r>
-      <w:r>
-        <w:t>. Some issues can be worked around with various techniques.</w:t>
-      </w:r>
-    </w:p>
-    <w:p>
-      <w:pPr>
-        <w:pStyle w:val="ListBullet"/>
-      </w:pPr>
-      <w:r>
         <w:t xml:space="preserve">Pathway fails to interpret some newer </w:t>
       </w:r>
       <w:proofErr w:type="spellStart"/>
@@ -4370,169 +4439,349 @@
         <w:pStyle w:val="BodyText"/>
       </w:pPr>
       <w:r>
+        <w:t>When</w:t>
+      </w:r>
+      <w:r>
+        <w:t xml:space="preserve"> </w:t>
+      </w:r>
+      <w:r>
+        <w:t>done, the output</w:t>
+      </w:r>
+      <w:r>
+        <w:t xml:space="preserve"> directory contains </w:t>
+      </w:r>
+      <w:proofErr w:type="spellStart"/>
+      <w:r>
+        <w:t>main.odm</w:t>
+      </w:r>
+      <w:proofErr w:type="spellEnd"/>
+      <w:r>
+        <w:t xml:space="preserve"> which is a master LibreOffice document that references </w:t>
+      </w:r>
+      <w:proofErr w:type="spellStart"/>
+      <w:r>
+        <w:t>main.odt</w:t>
+      </w:r>
+      <w:proofErr w:type="spellEnd"/>
+      <w:r>
+        <w:t xml:space="preserve">, containing dictionary data, and </w:t>
+      </w:r>
+      <w:proofErr w:type="spellStart"/>
+      <w:r>
+        <w:t>FLEx</w:t>
+      </w:r>
+      <w:r>
+        <w:t>Rev.odt</w:t>
+      </w:r>
+      <w:proofErr w:type="spellEnd"/>
+      <w:r>
+        <w:t xml:space="preserve">, containing </w:t>
+      </w:r>
+      <w:r>
+        <w:t xml:space="preserve">the first analysis reversal </w:t>
+      </w:r>
+      <w:r>
+        <w:t>index</w:t>
+      </w:r>
+      <w:r>
+        <w:t>. It also contains a .ramp file that can be used to archive this publication in REAP.</w:t>
+      </w:r>
+    </w:p>
+    <w:p>
+      <w:pPr>
+        <w:pStyle w:val="BodyText"/>
+      </w:pPr>
+      <w:r>
+        <w:t xml:space="preserve">When LibreOffice opens, it asks about updating links. </w:t>
+      </w:r>
+      <w:r>
+        <w:t>Normally r</w:t>
+      </w:r>
+      <w:r>
+        <w:t>eply Yes to this. This loads the .</w:t>
+      </w:r>
+      <w:proofErr w:type="spellStart"/>
+      <w:r>
+        <w:t>odt</w:t>
+      </w:r>
+      <w:proofErr w:type="spellEnd"/>
+      <w:r>
+        <w:t xml:space="preserve"> files into the .</w:t>
+      </w:r>
+      <w:proofErr w:type="spellStart"/>
+      <w:r>
+        <w:t>odm</w:t>
+      </w:r>
+      <w:proofErr w:type="spellEnd"/>
+      <w:r>
+        <w:t xml:space="preserve"> file. </w:t>
+      </w:r>
+      <w:r>
+        <w:t xml:space="preserve">Pathway uses macros to produce proper page headers with guidewords. For this to work, you need to set LibreOffice to Medium or Low security. By </w:t>
+      </w:r>
+      <w:r>
+        <w:t>default,</w:t>
+      </w:r>
+      <w:r>
+        <w:t xml:space="preserve"> it will be High. To set it, use Tools…Options…LibreOffice…Security, click Macro Security, and choose the level you want. With Medium security, it will ask every time before executing macros, and you’ll need to click “Enable Macros” to continue. If you choose Low, it will automatically execute macros without asking. </w:t>
+      </w:r>
+      <w:r>
+        <w:t xml:space="preserve">If you save the document </w:t>
+      </w:r>
+      <w:r>
+        <w:t>at this point</w:t>
+      </w:r>
+      <w:r>
+        <w:t xml:space="preserve">, the entire document will be in </w:t>
+      </w:r>
+      <w:proofErr w:type="spellStart"/>
+      <w:r>
+        <w:t>main.odm</w:t>
+      </w:r>
+      <w:proofErr w:type="spellEnd"/>
+      <w:r>
+        <w:t>, which can be passed to people wanting a copy o</w:t>
+      </w:r>
+      <w:r>
+        <w:t>f the publication.</w:t>
+      </w:r>
+    </w:p>
+    <w:p>
+      <w:pPr>
+        <w:pStyle w:val="BodyText"/>
+      </w:pPr>
+      <w:r>
+        <w:t>Pathway adds many custom styles for formatting the document to look similar to the configuration settings in FLEx. If you go to Styles…Manage Styles, you can see the various styles. The buttons at the top choose between character, paragraph, page, etc. If you change a style in this window, it will affect every place that style is used in the document.</w:t>
+      </w:r>
+    </w:p>
+    <w:p>
+      <w:pPr>
+        <w:pStyle w:val="BodyText"/>
+      </w:pPr>
+      <w:r>
+        <w:t xml:space="preserve">Use File…Print to print the document. Use File…Export…Export As…Export as PDF to save the document as a PDF. </w:t>
+      </w:r>
+      <w:r>
+        <w:t xml:space="preserve">PDF files generally match the LibreOffice Print </w:t>
+      </w:r>
+      <w:r>
+        <w:t>output</w:t>
+      </w:r>
+      <w:r>
+        <w:t xml:space="preserve">. </w:t>
+      </w:r>
+      <w:r>
+        <w:t>Use File…Save As</w:t>
+      </w:r>
+      <w:r>
+        <w:t xml:space="preserve"> </w:t>
+      </w:r>
+      <w:r>
+        <w:t>and</w:t>
+      </w:r>
+      <w:r>
+        <w:t xml:space="preserve"> choose to save the document as a Word file.</w:t>
+      </w:r>
+      <w:r>
+        <w:t xml:space="preserve"> The Word </w:t>
+      </w:r>
+      <w:r>
+        <w:t>document maintains the styles, but</w:t>
+      </w:r>
+      <w:r>
+        <w:t xml:space="preserve"> </w:t>
+      </w:r>
+      <w:r>
+        <w:t>has some anomalies, such as guidewords not working.</w:t>
+      </w:r>
+    </w:p>
+    <w:p>
+      <w:pPr>
+        <w:pStyle w:val="Advantage-Disadvantage"/>
+      </w:pPr>
+      <w:r>
+        <w:t>Advantages:</w:t>
+      </w:r>
+    </w:p>
+    <w:p>
+      <w:pPr>
+        <w:pStyle w:val="ListBullet"/>
+      </w:pPr>
+      <w:r>
+        <w:t xml:space="preserve">It </w:t>
+      </w:r>
+      <w:r>
+        <w:t>include</w:t>
+      </w:r>
+      <w:r>
+        <w:t>s</w:t>
+      </w:r>
+      <w:r>
+        <w:t xml:space="preserve"> the dictionary and </w:t>
+      </w:r>
+      <w:r>
+        <w:t>optional</w:t>
+      </w:r>
+      <w:r>
+        <w:t xml:space="preserve"> reversal index in a single file</w:t>
+      </w:r>
+      <w:r>
+        <w:t xml:space="preserve"> as well as an optional table of contents</w:t>
+      </w:r>
+      <w:r>
+        <w:t>.</w:t>
+      </w:r>
+    </w:p>
+    <w:p>
+      <w:pPr>
+        <w:pStyle w:val="ListBullet"/>
+      </w:pPr>
+      <w:r>
+        <w:t>The output is a LibreOffice file which can be edited after export</w:t>
+      </w:r>
+      <w:r>
+        <w:t>ing</w:t>
+      </w:r>
+      <w:r>
+        <w:t xml:space="preserve"> from </w:t>
+      </w:r>
+      <w:r>
+        <w:t>FLEx</w:t>
+      </w:r>
+      <w:r>
+        <w:t>.</w:t>
+      </w:r>
+    </w:p>
+    <w:p>
+      <w:pPr>
+        <w:pStyle w:val="ListBullet"/>
+      </w:pPr>
+      <w:r>
+        <w:t>Styles are used in the export, so you can modify a style in the LibreOffice style sheet to change formatting.</w:t>
+      </w:r>
+    </w:p>
+    <w:p>
+      <w:pPr>
+        <w:pStyle w:val="ListBullet"/>
+      </w:pPr>
+      <w:r>
+        <w:t xml:space="preserve">LibreOffice can print the dictionary, </w:t>
+      </w:r>
+      <w:r>
+        <w:t>export</w:t>
+      </w:r>
+      <w:r>
+        <w:t xml:space="preserve"> it to a PDF file, save it to a Microsoft Word file</w:t>
+      </w:r>
+      <w:r>
+        <w:t>, as well as various other options</w:t>
+      </w:r>
+      <w:r>
+        <w:t>.</w:t>
+      </w:r>
+    </w:p>
+    <w:p>
+      <w:pPr>
+        <w:pStyle w:val="ListBullet"/>
+      </w:pPr>
+      <w:r>
+        <w:t>It can produce single or double column text including guidewords in the headers.</w:t>
+      </w:r>
+    </w:p>
+    <w:p>
+      <w:pPr>
+        <w:pStyle w:val="ListBullet"/>
+      </w:pPr>
+      <w:r>
+        <w:t>Pictures are included in the LibreOffice document</w:t>
+      </w:r>
+      <w:r>
+        <w:t>, but will likely need adjust</w:t>
+      </w:r>
+      <w:r>
+        <w:t>ing</w:t>
+      </w:r>
+      <w:r>
+        <w:t>.</w:t>
+      </w:r>
+    </w:p>
+    <w:p>
+      <w:pPr>
+        <w:pStyle w:val="Advantage-Disadvantage"/>
+      </w:pPr>
+      <w:r>
+        <w:t>Disadvantages:</w:t>
+      </w:r>
+    </w:p>
+    <w:p>
+      <w:pPr>
+        <w:pStyle w:val="ListBullet"/>
+      </w:pPr>
+      <w:r>
+        <w:t xml:space="preserve">LibreOffice </w:t>
+      </w:r>
+      <w:r>
+        <w:t>64-bit works much better than older versions. It still takes time, but I exported a 30,520 entry lexicon into LibreOffice in 27 minutes resulting in 6,512 pages</w:t>
+      </w:r>
+      <w:r>
+        <w:t>.</w:t>
+      </w:r>
+    </w:p>
+    <w:p>
+      <w:pPr>
+        <w:pStyle w:val="ListBullet"/>
+      </w:pPr>
+      <w:r>
+        <w:t xml:space="preserve">LibreOffice occasionally gives incorrect guidewords, </w:t>
+      </w:r>
+      <w:r>
+        <w:t xml:space="preserve">particularly before alpha headers, </w:t>
+      </w:r>
+      <w:r>
+        <w:t>and it can be very challenging to fix.</w:t>
+      </w:r>
+      <w:r>
+        <w:t xml:space="preserve"> </w:t>
+      </w:r>
+      <w:r>
+        <w:t>To fix this, you need to go into View...</w:t>
+      </w:r>
+      <w:proofErr w:type="spellStart"/>
+      <w:r>
+        <w:t>FieldNames</w:t>
+      </w:r>
+      <w:proofErr w:type="spellEnd"/>
+      <w:r>
+        <w:t xml:space="preserve"> mode, go to the last entry before the alpha header, right-click Set variable </w:t>
+      </w:r>
+      <w:proofErr w:type="spellStart"/>
+      <w:r>
+        <w:t>Left_Guideword_L</w:t>
+      </w:r>
+      <w:proofErr w:type="spellEnd"/>
+      <w:r>
+        <w:t xml:space="preserve">=xxx </w:t>
+      </w:r>
+      <w:r>
         <w:lastRenderedPageBreak/>
-        <w:t>When</w:t>
-      </w:r>
-      <w:r>
-        <w:t xml:space="preserve"> </w:t>
-      </w:r>
-      <w:r>
-        <w:t>done, the output</w:t>
-      </w:r>
-      <w:r>
-        <w:t xml:space="preserve"> directory contains </w:t>
-      </w:r>
-      <w:proofErr w:type="spellStart"/>
-      <w:r>
-        <w:t>main.odm</w:t>
-      </w:r>
-      <w:proofErr w:type="spellEnd"/>
-      <w:r>
-        <w:t xml:space="preserve"> which is a master LibreOffice document that references </w:t>
-      </w:r>
-      <w:proofErr w:type="spellStart"/>
-      <w:r>
-        <w:t>main.odt</w:t>
-      </w:r>
-      <w:proofErr w:type="spellEnd"/>
-      <w:r>
-        <w:t xml:space="preserve">, containing dictionary data, and </w:t>
-      </w:r>
-      <w:proofErr w:type="spellStart"/>
-      <w:r>
-        <w:t>FLEx</w:t>
-      </w:r>
-      <w:r>
-        <w:t>Rev.odt</w:t>
-      </w:r>
-      <w:proofErr w:type="spellEnd"/>
-      <w:r>
-        <w:t xml:space="preserve">, containing </w:t>
-      </w:r>
-      <w:r>
-        <w:t xml:space="preserve">the first analysis reversal </w:t>
-      </w:r>
-      <w:r>
-        <w:t>index</w:t>
-      </w:r>
-      <w:r>
-        <w:t>. It also contains a .ramp file that can be used to archive this publication in REAP.</w:t>
-      </w:r>
-    </w:p>
-    <w:p>
-      <w:pPr>
-        <w:pStyle w:val="BodyText"/>
-      </w:pPr>
-      <w:r>
-        <w:t xml:space="preserve">When LibreOffice opens, it asks about updating links. </w:t>
-      </w:r>
-      <w:r>
-        <w:t>Normally r</w:t>
-      </w:r>
-      <w:r>
-        <w:t>eply Yes to this. This loads the .</w:t>
-      </w:r>
-      <w:proofErr w:type="spellStart"/>
-      <w:r>
-        <w:t>odt</w:t>
-      </w:r>
-      <w:proofErr w:type="spellEnd"/>
-      <w:r>
-        <w:t xml:space="preserve"> files into the .</w:t>
-      </w:r>
-      <w:proofErr w:type="spellStart"/>
-      <w:r>
-        <w:t>odm</w:t>
-      </w:r>
-      <w:proofErr w:type="spellEnd"/>
-      <w:r>
-        <w:t xml:space="preserve"> file. </w:t>
-      </w:r>
-      <w:r>
-        <w:t xml:space="preserve">Pathway uses macros to produce proper page headers with guidewords. For this to work, you need to set LibreOffice to Medium or Low security. By </w:t>
-      </w:r>
-      <w:r>
-        <w:t>default,</w:t>
-      </w:r>
-      <w:r>
-        <w:t xml:space="preserve"> it will be High. To set it, use Tools…Options…LibreOffice…Security, click Macro Security, and choose the level you want. With Medium security, it will ask every time before executing macros, and you’ll need to click “Enable Macros” to continue. If you choose Low, it will automatically execute macros without asking. </w:t>
-      </w:r>
-      <w:r>
-        <w:t xml:space="preserve">If you save the document </w:t>
-      </w:r>
-      <w:r>
-        <w:t>at this point</w:t>
-      </w:r>
-      <w:r>
-        <w:t xml:space="preserve">, the entire document will be in </w:t>
-      </w:r>
-      <w:proofErr w:type="spellStart"/>
-      <w:r>
-        <w:t>main.odm</w:t>
-      </w:r>
-      <w:proofErr w:type="spellEnd"/>
-      <w:r>
-        <w:t>, which can be passed to people wanting a copy o</w:t>
-      </w:r>
-      <w:r>
-        <w:t>f the publication.</w:t>
-      </w:r>
-    </w:p>
-    <w:p>
-      <w:pPr>
-        <w:pStyle w:val="BodyText"/>
-      </w:pPr>
-      <w:r>
-        <w:t>Pathway adds many custom styles for formatting the document to look similar to the configuration settings in FLEx. If you go to Styles…Manage Styles, you can see the various styles. The buttons at the top choose between character, paragraph, page, etc. If you change a style in this window, it will affect every place that style is used in the document.</w:t>
-      </w:r>
-    </w:p>
-    <w:p>
-      <w:pPr>
-        <w:pStyle w:val="BodyText"/>
-      </w:pPr>
-      <w:r>
-        <w:t xml:space="preserve">Use File…Print to print the document. Use File…Export…Export As…Export as PDF to save the document as a PDF. </w:t>
-      </w:r>
-      <w:r>
-        <w:t xml:space="preserve">PDF files generally match the LibreOffice Print </w:t>
-      </w:r>
-      <w:r>
-        <w:t>output</w:t>
-      </w:r>
-      <w:r>
-        <w:t xml:space="preserve">. </w:t>
-      </w:r>
-      <w:r>
-        <w:t>Use File…Save As</w:t>
-      </w:r>
-      <w:r>
-        <w:t xml:space="preserve"> </w:t>
-      </w:r>
-      <w:r>
-        <w:t>and</w:t>
-      </w:r>
-      <w:r>
-        <w:t xml:space="preserve"> choose to save the document as a Word file.</w:t>
-      </w:r>
-      <w:r>
-        <w:t xml:space="preserve"> The Word </w:t>
-      </w:r>
-      <w:r>
-        <w:t>document maintains the styles, but</w:t>
-      </w:r>
-      <w:r>
-        <w:t xml:space="preserve"> </w:t>
-      </w:r>
-      <w:r>
-        <w:t>has some anomalies, such as guidewords not working.</w:t>
-      </w:r>
-    </w:p>
-    <w:p>
-      <w:pPr>
-        <w:pStyle w:val="Advantage-Disadvantage"/>
-      </w:pPr>
-      <w:r>
-        <w:t>Advantages:</w:t>
+        <w:t>to the headword for the first entry after the alpha header. Then when you uncheck View...</w:t>
+      </w:r>
+      <w:proofErr w:type="spellStart"/>
+      <w:r>
+        <w:t>FieldNames</w:t>
+      </w:r>
+      <w:proofErr w:type="spellEnd"/>
+      <w:r>
+        <w:t xml:space="preserve">, after everything catches up, you should see the correct guideword. Unfortunately, when it goes back out of this mode, </w:t>
+      </w:r>
+      <w:r>
+        <w:t>LibreOffice</w:t>
+      </w:r>
+      <w:r>
+        <w:t xml:space="preserve"> repaginates the whole document, often breaking at significantly new locations, which may mess up all of the fine tuning you've done prior to that</w:t>
+      </w:r>
+      <w:r>
+        <w:t>.</w:t>
       </w:r>
     </w:p>
     <w:p>
@@ -4540,183 +4789,6 @@
         <w:pStyle w:val="ListBullet"/>
       </w:pPr>
       <w:r>
-        <w:t xml:space="preserve">It </w:t>
-      </w:r>
-      <w:r>
-        <w:t>include</w:t>
-      </w:r>
-      <w:r>
-        <w:t>s</w:t>
-      </w:r>
-      <w:r>
-        <w:t xml:space="preserve"> the dictionary and </w:t>
-      </w:r>
-      <w:r>
-        <w:t>optional</w:t>
-      </w:r>
-      <w:r>
-        <w:t xml:space="preserve"> reversal index in a single file</w:t>
-      </w:r>
-      <w:r>
-        <w:t xml:space="preserve"> as well as an optional table of contents</w:t>
-      </w:r>
-      <w:r>
-        <w:t>.</w:t>
-      </w:r>
-    </w:p>
-    <w:p>
-      <w:pPr>
-        <w:pStyle w:val="ListBullet"/>
-      </w:pPr>
-      <w:r>
-        <w:t>The output is a LibreOffice file which can be edited after export</w:t>
-      </w:r>
-      <w:r>
-        <w:t>ing</w:t>
-      </w:r>
-      <w:r>
-        <w:t xml:space="preserve"> from </w:t>
-      </w:r>
-      <w:r>
-        <w:t>FLEx</w:t>
-      </w:r>
-      <w:r>
-        <w:t>.</w:t>
-      </w:r>
-    </w:p>
-    <w:p>
-      <w:pPr>
-        <w:pStyle w:val="ListBullet"/>
-      </w:pPr>
-      <w:r>
-        <w:t>Styles are used in the export, so you can modify a style in the LibreOffice style sheet to change formatting.</w:t>
-      </w:r>
-    </w:p>
-    <w:p>
-      <w:pPr>
-        <w:pStyle w:val="ListBullet"/>
-      </w:pPr>
-      <w:r>
-        <w:t xml:space="preserve">LibreOffice can print the dictionary, </w:t>
-      </w:r>
-      <w:r>
-        <w:t>export</w:t>
-      </w:r>
-      <w:r>
-        <w:t xml:space="preserve"> it to a PDF file, save it to a Microsoft Word file</w:t>
-      </w:r>
-      <w:r>
-        <w:t>, as well as various other options</w:t>
-      </w:r>
-      <w:r>
-        <w:t>.</w:t>
-      </w:r>
-    </w:p>
-    <w:p>
-      <w:pPr>
-        <w:pStyle w:val="ListBullet"/>
-      </w:pPr>
-      <w:r>
-        <w:t>It can produce single or double column text including guidewords in the headers.</w:t>
-      </w:r>
-    </w:p>
-    <w:p>
-      <w:pPr>
-        <w:pStyle w:val="ListBullet"/>
-      </w:pPr>
-      <w:r>
-        <w:t>Pictures are included in the LibreOffice document</w:t>
-      </w:r>
-      <w:r>
-        <w:t>, but will likely need adjust</w:t>
-      </w:r>
-      <w:r>
-        <w:t>ing</w:t>
-      </w:r>
-      <w:r>
-        <w:t>.</w:t>
-      </w:r>
-    </w:p>
-    <w:p>
-      <w:pPr>
-        <w:pStyle w:val="Advantage-Disadvantage"/>
-      </w:pPr>
-      <w:r>
-        <w:t>Disadvantages:</w:t>
-      </w:r>
-    </w:p>
-    <w:p>
-      <w:pPr>
-        <w:pStyle w:val="ListBullet"/>
-      </w:pPr>
-      <w:r>
-        <w:t xml:space="preserve">LibreOffice </w:t>
-      </w:r>
-      <w:r>
-        <w:t>64-bit works much better than older versions. It still takes time, but I exported a 30,520 entry lexicon into LibreOffice in 27 minutes resulting in 6,512 pages</w:t>
-      </w:r>
-      <w:r>
-        <w:t>.</w:t>
-      </w:r>
-    </w:p>
-    <w:p>
-      <w:pPr>
-        <w:pStyle w:val="ListBullet"/>
-      </w:pPr>
-      <w:r>
-        <w:t xml:space="preserve">LibreOffice occasionally gives incorrect guidewords, </w:t>
-      </w:r>
-      <w:r>
-        <w:t xml:space="preserve">particularly before alpha headers, </w:t>
-      </w:r>
-      <w:r>
-        <w:t>and it can be very challenging to fix.</w:t>
-      </w:r>
-      <w:r>
-        <w:t xml:space="preserve"> </w:t>
-      </w:r>
-      <w:r>
-        <w:t>To fix this, you need to go into View...</w:t>
-      </w:r>
-      <w:proofErr w:type="spellStart"/>
-      <w:r>
-        <w:t>FieldNames</w:t>
-      </w:r>
-      <w:proofErr w:type="spellEnd"/>
-      <w:r>
-        <w:t xml:space="preserve"> mode, go to the last entry before the alpha header, right-click Set variable </w:t>
-      </w:r>
-      <w:proofErr w:type="spellStart"/>
-      <w:r>
-        <w:t>Left_Guideword_L</w:t>
-      </w:r>
-      <w:proofErr w:type="spellEnd"/>
-      <w:r>
-        <w:t>=xxx to the headword for the first entry after the alpha header. Then when you uncheck View...</w:t>
-      </w:r>
-      <w:proofErr w:type="spellStart"/>
-      <w:r>
-        <w:t>FieldNames</w:t>
-      </w:r>
-      <w:proofErr w:type="spellEnd"/>
-      <w:r>
-        <w:t xml:space="preserve">, after everything catches up, you should see the correct guideword. Unfortunately, when it goes back out of this mode, </w:t>
-      </w:r>
-      <w:r>
-        <w:t>LibreOffice</w:t>
-      </w:r>
-      <w:r>
-        <w:t xml:space="preserve"> repaginates the whole document, often breaking at significantly new locations, which may mess up all of the fine tuning you've done prior to that</w:t>
-      </w:r>
-      <w:r>
-        <w:t>.</w:t>
-      </w:r>
-    </w:p>
-    <w:p>
-      <w:pPr>
-        <w:pStyle w:val="ListBullet"/>
-      </w:pPr>
-      <w:r>
         <w:t>Links for sound recordings appear in LibreOffice, but they cannot be played from LibreOffice.</w:t>
       </w:r>
     </w:p>
@@ -4726,7 +4798,6 @@
       </w:pPr>
       <w:bookmarkStart w:id="10" w:name="_Toc65154297"/>
       <w:r>
-        <w:lastRenderedPageBreak/>
         <w:t>Pdf (Using Prince)</w:t>
       </w:r>
       <w:bookmarkEnd w:id="10"/>
@@ -5068,7 +5139,11 @@
         <w:t>may</w:t>
       </w:r>
       <w:r>
-        <w:t xml:space="preserve"> not come out correctly on import, but it may be a simple fix to correct this in the master tables for pages in InDesign.</w:t>
+        <w:t xml:space="preserve"> not come out correctly </w:t>
+      </w:r>
+      <w:r>
+        <w:lastRenderedPageBreak/>
+        <w:t>on import, but it may be a simple fix to correct this in the master tables for pages in InDesign.</w:t>
       </w:r>
     </w:p>
     <w:p>
@@ -5121,11 +5196,7 @@
         <w:t>.</w:t>
       </w:r>
       <w:r>
-        <w:t xml:space="preserve"> If you export </w:t>
-      </w:r>
-      <w:r>
-        <w:lastRenderedPageBreak/>
-        <w:t>to InDesign on a machine without an installed InDesign</w:t>
+        <w:t xml:space="preserve"> If you export to InDesign on a machine without an installed InDesign</w:t>
       </w:r>
       <w:r>
         <w:t>,</w:t>
@@ -5535,6 +5606,7 @@
         <w:pStyle w:val="ListBullet"/>
       </w:pPr>
       <w:r>
+        <w:lastRenderedPageBreak/>
         <w:t xml:space="preserve">Styles are used in the export, so you can modify a style in the </w:t>
       </w:r>
       <w:r>
@@ -5627,7 +5699,6 @@
       <w:bookmarkStart w:id="16" w:name="_Ref64615323"/>
       <w:bookmarkStart w:id="17" w:name="_Toc65154301"/>
       <w:r>
-        <w:lastRenderedPageBreak/>
         <w:t xml:space="preserve">Print </w:t>
       </w:r>
       <w:r>
@@ -5912,6 +5983,7 @@
       <w:bookmarkStart w:id="19" w:name="_Toc65154302"/>
       <w:proofErr w:type="spellStart"/>
       <w:r>
+        <w:lastRenderedPageBreak/>
         <w:t>TshwaneDJe</w:t>
       </w:r>
       <w:proofErr w:type="spellEnd"/>
@@ -6013,7 +6085,689 @@
         <w:pStyle w:val="Advantage-Disadvantage"/>
       </w:pPr>
       <w:r>
+        <w:t>Disadvantages:</w:t>
+      </w:r>
+    </w:p>
+    <w:p>
+      <w:pPr>
+        <w:pStyle w:val="ListBullet"/>
+      </w:pPr>
+      <w:r>
+        <w:t>Price for the software is $171 - $2495 depending on the purchaser and support provided.</w:t>
+      </w:r>
+    </w:p>
+    <w:p>
+      <w:pPr>
+        <w:pStyle w:val="ListBullet"/>
+      </w:pPr>
+      <w:r>
+        <w:t xml:space="preserve">FLEx </w:t>
+      </w:r>
+      <w:r>
+        <w:t xml:space="preserve">data conversions are supported into </w:t>
+      </w:r>
+      <w:proofErr w:type="spellStart"/>
+      <w:r>
+        <w:t>TLex</w:t>
+      </w:r>
+      <w:proofErr w:type="spellEnd"/>
+      <w:r>
+        <w:t>. They claim that conversions typically handle 95% of the process, with some complex issues requiring cleanup after conversion.</w:t>
+      </w:r>
+    </w:p>
+    <w:p>
+      <w:pPr>
+        <w:pStyle w:val="ListBullet"/>
+      </w:pPr>
+      <w:r>
+        <w:t xml:space="preserve">Cost of conversion from FLEx to </w:t>
+      </w:r>
+      <w:proofErr w:type="spellStart"/>
+      <w:r>
+        <w:t>TLex</w:t>
+      </w:r>
+      <w:proofErr w:type="spellEnd"/>
+      <w:r>
+        <w:t xml:space="preserve"> depends on the number of hours with an hourly rate of 40 Euros (around $48) per hour.</w:t>
+      </w:r>
+    </w:p>
+    <w:p>
+      <w:pPr>
+        <w:pStyle w:val="ListBullet"/>
+      </w:pPr>
+      <w:r>
+        <w:t xml:space="preserve">Any work in </w:t>
+      </w:r>
+      <w:proofErr w:type="spellStart"/>
+      <w:r>
+        <w:t>TLex</w:t>
+      </w:r>
+      <w:proofErr w:type="spellEnd"/>
+      <w:r>
+        <w:t xml:space="preserve"> requires learning new software.</w:t>
+      </w:r>
+    </w:p>
+    <w:p>
+      <w:pPr>
+        <w:pStyle w:val="ListBullet"/>
+      </w:pPr>
+      <w:r>
+        <w:t xml:space="preserve">Converting from </w:t>
+      </w:r>
+      <w:proofErr w:type="spellStart"/>
+      <w:r>
+        <w:t>TLex</w:t>
+      </w:r>
+      <w:proofErr w:type="spellEnd"/>
+      <w:r>
+        <w:t xml:space="preserve"> back to </w:t>
+      </w:r>
+      <w:r>
+        <w:t>FLEx</w:t>
+      </w:r>
+      <w:r>
+        <w:t xml:space="preserve"> </w:t>
+      </w:r>
+      <w:r>
+        <w:t>may</w:t>
+      </w:r>
+      <w:r>
+        <w:t xml:space="preserve"> not </w:t>
+      </w:r>
+      <w:r>
+        <w:t xml:space="preserve">be </w:t>
+      </w:r>
+      <w:r>
+        <w:t>easy.</w:t>
+      </w:r>
+    </w:p>
+    <w:p>
+      <w:pPr>
+        <w:pStyle w:val="Heading2"/>
+      </w:pPr>
+      <w:bookmarkStart w:id="20" w:name="_Toc65154303"/>
+      <w:r>
+        <w:t>Microsoft Publisher</w:t>
+      </w:r>
+      <w:bookmarkEnd w:id="20"/>
+    </w:p>
+    <w:p>
+      <w:pPr>
+        <w:pStyle w:val="BodyText"/>
+      </w:pPr>
+      <w:r>
+        <w:t xml:space="preserve">Microsoft publisher is a good program for editing small brochures and publications. It is less useful for bigger publications. However, if you want </w:t>
+      </w:r>
+      <w:r>
+        <w:t xml:space="preserve">to include some data from </w:t>
+      </w:r>
+      <w:r>
+        <w:t>FLEx</w:t>
+      </w:r>
+      <w:r>
+        <w:t xml:space="preserve">, the following steps </w:t>
+      </w:r>
+      <w:r>
+        <w:t>may produce use</w:t>
+      </w:r>
+      <w:r>
+        <w:t>able</w:t>
+      </w:r>
+      <w:r>
+        <w:t xml:space="preserve"> results</w:t>
+      </w:r>
+      <w:r>
+        <w:t>.</w:t>
+      </w:r>
+    </w:p>
+    <w:p>
+      <w:pPr>
+        <w:pStyle w:val="ListNumber"/>
+      </w:pPr>
+      <w:r>
+        <w:t>Follow the export to Microsoft Word instructions earlier in this document.</w:t>
+      </w:r>
+    </w:p>
+    <w:p>
+      <w:pPr>
+        <w:pStyle w:val="ListNumber"/>
+      </w:pPr>
+      <w:r>
+        <w:t>Start Publisher</w:t>
+      </w:r>
+    </w:p>
+    <w:p>
+      <w:pPr>
+        <w:pStyle w:val="ListNumber"/>
+      </w:pPr>
+      <w:r>
+        <w:t>Choose BUILT-IN tab</w:t>
+      </w:r>
+    </w:p>
+    <w:p>
+      <w:pPr>
+        <w:pStyle w:val="ListNumber"/>
+      </w:pPr>
+      <w:r>
+        <w:t>Select Import Word Documents</w:t>
+      </w:r>
+      <w:r>
+        <w:t>…</w:t>
+      </w:r>
+      <w:r>
+        <w:t xml:space="preserve">Insert…Insert File </w:t>
+      </w:r>
+    </w:p>
+    <w:p>
+      <w:pPr>
+        <w:pStyle w:val="ListNumber"/>
+      </w:pPr>
+      <w:r>
+        <w:t>Choose Blank page option at top. Make desired selections on right.</w:t>
+      </w:r>
+    </w:p>
+    <w:p>
+      <w:pPr>
+        <w:pStyle w:val="ListNumber"/>
+      </w:pPr>
+      <w:r>
+        <w:t>Click Create and choose the docx file from step 4.</w:t>
+      </w:r>
+    </w:p>
+    <w:p>
+      <w:pPr>
+        <w:pStyle w:val="ListNumber"/>
+      </w:pPr>
+      <w:r>
+        <w:t xml:space="preserve">The result will be a publisher file with multiple pages with the entries formatted </w:t>
+      </w:r>
+      <w:r>
+        <w:t>similar to how</w:t>
+      </w:r>
+      <w:r>
+        <w:t xml:space="preserve"> they were in </w:t>
+      </w:r>
+      <w:r>
+        <w:t>FLEx</w:t>
+      </w:r>
+      <w:r>
+        <w:t>. This will include alpha headers, but no page numbers or guidewords.</w:t>
+      </w:r>
+    </w:p>
+    <w:p>
+      <w:pPr>
+        <w:pStyle w:val="ListNumber"/>
+      </w:pPr>
+      <w:r>
+        <w:t xml:space="preserve">The spacing between records is wide. Use </w:t>
+      </w:r>
+      <w:proofErr w:type="spellStart"/>
+      <w:r>
+        <w:t>Ctrl+A</w:t>
+      </w:r>
+      <w:proofErr w:type="spellEnd"/>
+      <w:r>
+        <w:t xml:space="preserve"> to highlight the first page, then Home…Paragraph, set Between lines to 1sp, and before/after line spacing to 0. This change will affect all of the pages of the </w:t>
+      </w:r>
+      <w:r>
+        <w:t>Word import</w:t>
+      </w:r>
+      <w:r>
+        <w:t>.</w:t>
+      </w:r>
+    </w:p>
+    <w:p>
+      <w:pPr>
+        <w:pStyle w:val="Advantage-Disadvantage"/>
+      </w:pPr>
+      <w:r>
+        <w:t>Advantages:</w:t>
+      </w:r>
+    </w:p>
+    <w:p>
+      <w:pPr>
+        <w:pStyle w:val="ListBullet"/>
+      </w:pPr>
+      <w:r>
+        <w:t>This may provide a way to append a limited set of dictionary entries to a Publication already in</w:t>
+      </w:r>
+      <w:r>
+        <w:t xml:space="preserve"> Publisher</w:t>
+      </w:r>
+      <w:r>
+        <w:t>.</w:t>
+      </w:r>
+    </w:p>
+    <w:p>
+      <w:pPr>
+        <w:pStyle w:val="ListBullet"/>
+      </w:pPr>
+      <w:r>
+        <w:t xml:space="preserve">Entry </w:t>
+      </w:r>
+      <w:r>
+        <w:t>f</w:t>
+      </w:r>
+      <w:r>
+        <w:t xml:space="preserve">ormatting is similar to </w:t>
+      </w:r>
+      <w:r>
+        <w:t>FLEx</w:t>
+      </w:r>
+      <w:r>
+        <w:t xml:space="preserve"> including alpha headers</w:t>
+      </w:r>
+    </w:p>
+    <w:p>
+      <w:pPr>
+        <w:pStyle w:val="Advantage-Disadvantage"/>
+      </w:pPr>
+      <w:r>
+        <w:t>Disadvantages:</w:t>
+      </w:r>
+    </w:p>
+    <w:p>
+      <w:pPr>
+        <w:pStyle w:val="ListBullet"/>
+      </w:pPr>
+      <w:r>
+        <w:t>Guidewords are not supported.</w:t>
+      </w:r>
+    </w:p>
+    <w:p>
+      <w:pPr>
+        <w:pStyle w:val="ListBullet"/>
+      </w:pPr>
+      <w:r>
+        <w:t>Pictures and sound are not supported.</w:t>
+      </w:r>
+    </w:p>
+    <w:p>
+      <w:pPr>
+        <w:pStyle w:val="ListBullet"/>
+      </w:pPr>
+      <w:r>
+        <w:t xml:space="preserve">Not all formatting from </w:t>
+      </w:r>
+      <w:r>
+        <w:t>FLEx</w:t>
+      </w:r>
+      <w:r>
+        <w:t xml:space="preserve"> is supported.</w:t>
+      </w:r>
+    </w:p>
+    <w:p>
+      <w:pPr>
+        <w:pStyle w:val="Heading1"/>
+      </w:pPr>
+      <w:bookmarkStart w:id="21" w:name="_Toc65154304"/>
+      <w:r>
         <w:lastRenderedPageBreak/>
+        <w:t>Publish</w:t>
+      </w:r>
+      <w:r>
+        <w:t xml:space="preserve"> formatted dictionary to Internet</w:t>
+      </w:r>
+      <w:bookmarkEnd w:id="21"/>
+    </w:p>
+    <w:p>
+      <w:pPr>
+        <w:pStyle w:val="BodyText"/>
+      </w:pPr>
+      <w:r>
+        <w:t>Webonary (</w:t>
+      </w:r>
+      <w:hyperlink r:id="rId13" w:history="1">
+        <w:r>
+          <w:rPr>
+            <w:rStyle w:val="Hyperlink"/>
+          </w:rPr>
+          <w:t>https://www.webonary.org/</w:t>
+        </w:r>
+      </w:hyperlink>
+      <w:r>
+        <w:t xml:space="preserve">) is the primary </w:t>
+      </w:r>
+      <w:r>
+        <w:t>Internet site maintained by</w:t>
+      </w:r>
+      <w:r>
+        <w:t xml:space="preserve"> SIL</w:t>
+      </w:r>
+      <w:r>
+        <w:t xml:space="preserve"> </w:t>
+      </w:r>
+      <w:r>
+        <w:t xml:space="preserve">for publishing dictionaries on the Internet. Over 250 dictionaries have been published on this site so far. FLEx provides a convenient way to publish </w:t>
+      </w:r>
+      <w:r>
+        <w:t>dictionary data</w:t>
+      </w:r>
+      <w:r>
+        <w:t xml:space="preserve"> on Webonary</w:t>
+      </w:r>
+      <w:r>
+        <w:t>.</w:t>
+      </w:r>
+    </w:p>
+    <w:p>
+      <w:pPr>
+        <w:pStyle w:val="BodyText"/>
+      </w:pPr>
+      <w:r>
+        <w:t>In W</w:t>
+      </w:r>
+      <w:r>
+        <w:t>ebonary</w:t>
+      </w:r>
+      <w:r>
+        <w:t>,</w:t>
+      </w:r>
+      <w:r>
+        <w:t xml:space="preserve"> pages are available for</w:t>
+      </w:r>
+    </w:p>
+    <w:p>
+      <w:pPr>
+        <w:pStyle w:val="ListBullet"/>
+      </w:pPr>
+      <w:r>
+        <w:t>E</w:t>
+      </w:r>
+      <w:r>
+        <w:t>xplai</w:t>
+      </w:r>
+      <w:r>
+        <w:t>ning aspects of the dictionary,</w:t>
+      </w:r>
+    </w:p>
+    <w:p>
+      <w:pPr>
+        <w:pStyle w:val="ListBullet"/>
+      </w:pPr>
+      <w:r>
+        <w:t>S</w:t>
+      </w:r>
+      <w:r>
+        <w:t>ear</w:t>
+      </w:r>
+      <w:r>
+        <w:t>ching for entries in several ways,</w:t>
+      </w:r>
+    </w:p>
+    <w:p>
+      <w:pPr>
+        <w:pStyle w:val="ListBullet"/>
+      </w:pPr>
+      <w:r>
+        <w:t>Browsing</w:t>
+      </w:r>
+      <w:r>
+        <w:t xml:space="preserve"> dictionary entries and multiple indexes based on letters of the alphabet,</w:t>
+      </w:r>
+    </w:p>
+    <w:p>
+      <w:pPr>
+        <w:pStyle w:val="ListBullet"/>
+      </w:pPr>
+      <w:r>
+        <w:t>Appendices, and</w:t>
+      </w:r>
+    </w:p>
+    <w:p>
+      <w:pPr>
+        <w:pStyle w:val="ListBullet"/>
+      </w:pPr>
+      <w:r>
+        <w:t>Downloading</w:t>
+      </w:r>
+    </w:p>
+    <w:p>
+      <w:pPr>
+        <w:pStyle w:val="BodyText"/>
+      </w:pPr>
+      <w:r>
+        <w:t xml:space="preserve">To obtain a Webonary account for your dictionary, use the </w:t>
+      </w:r>
+      <w:proofErr w:type="gramStart"/>
+      <w:r>
+        <w:t>Sign Up</w:t>
+      </w:r>
+      <w:proofErr w:type="gramEnd"/>
+      <w:r>
+        <w:t xml:space="preserve"> tab on the website to apply for a Webonary account. Your data from FLEx can then be uploaded to your Webonary site. You’ll then need to add web content for the additional information </w:t>
+      </w:r>
+      <w:r>
+        <w:t>via Word</w:t>
+      </w:r>
+      <w:r>
+        <w:t>Press.</w:t>
+      </w:r>
+    </w:p>
+    <w:p>
+      <w:pPr>
+        <w:pStyle w:val="Heading2"/>
+      </w:pPr>
+      <w:bookmarkStart w:id="22" w:name="_Toc65154305"/>
+      <w:r>
+        <w:t>Upload to Webonary</w:t>
+      </w:r>
+      <w:bookmarkEnd w:id="22"/>
+    </w:p>
+    <w:p>
+      <w:pPr>
+        <w:pStyle w:val="BodyText"/>
+      </w:pPr>
+      <w:r>
+        <w:t>The preferred way to upload your data, to Webonary is File…Upload to Webonary</w:t>
+      </w:r>
+      <w:r>
+        <w:t>…</w:t>
+      </w:r>
+      <w:r>
+        <w:t xml:space="preserve"> </w:t>
+      </w:r>
+      <w:r>
+        <w:t xml:space="preserve">which opens the Upload to Webonary </w:t>
+      </w:r>
+      <w:r>
+        <w:t>dialog in F</w:t>
+      </w:r>
+      <w:r>
+        <w:t>LE</w:t>
+      </w:r>
+      <w:r>
+        <w:t>x.</w:t>
+      </w:r>
+      <w:r>
+        <w:t xml:space="preserve"> The upload process will upload the data using the current dictionary sort and filter, so before going to the dialog, make sure you have filters and sorting set as desired. Normally you should have the dictionary sorted on the Headword field.</w:t>
+      </w:r>
+      <w:r>
+        <w:t xml:space="preserve"> Note the Upload to Webonary menu is disabled if you are not in the Lexicon area in FLEx.</w:t>
+      </w:r>
+    </w:p>
+    <w:p>
+      <w:pPr>
+        <w:pStyle w:val="BodyText"/>
+      </w:pPr>
+      <w:r>
+        <w:t>In the Upload to Webonary dialog, you give the Webonary site name and your Webonary username and password. Then select the Publication you want to use, the Publication view you want to use, and check boxes to indicate the dictionary and</w:t>
+      </w:r>
+      <w:r>
+        <w:t xml:space="preserve"> reversal</w:t>
+      </w:r>
+      <w:r>
+        <w:t xml:space="preserve"> indexes you want included. Then click the Submit button. This will upload the data to your Webonary site and then send you an email when it is completed.</w:t>
+      </w:r>
+    </w:p>
+    <w:p>
+      <w:pPr>
+        <w:pStyle w:val="BodyText"/>
+      </w:pPr>
+      <w:r>
+        <w:t xml:space="preserve">In FieldWorks 9.0 and earlier, the upload process produces a .zip file in your %temp% directory containing the </w:t>
+      </w:r>
+      <w:proofErr w:type="spellStart"/>
+      <w:r>
+        <w:t>xhtml</w:t>
+      </w:r>
+      <w:proofErr w:type="spellEnd"/>
+      <w:r>
+        <w:t xml:space="preserve"> exports, style sheets, audio, and picture files, and then this file is uploaded to Webonary and it is converted into WordPress posts and indexed.</w:t>
+      </w:r>
+      <w:r>
+        <w:t xml:space="preserve"> This approach also allows you to customize what’s in the zip file and then send it to Webonary via a curl command.</w:t>
+      </w:r>
+    </w:p>
+    <w:p>
+      <w:pPr>
+        <w:pStyle w:val="BodyText"/>
+      </w:pPr>
+      <w:r>
+        <w:t xml:space="preserve">In FieldWorks 9.1 a new </w:t>
+      </w:r>
+      <w:r>
+        <w:t xml:space="preserve">API </w:t>
+      </w:r>
+      <w:r>
+        <w:t>approach was implemented to speed up the upload</w:t>
+      </w:r>
+      <w:r>
+        <w:t xml:space="preserve"> and make it more reliable. In this version</w:t>
+      </w:r>
+      <w:r>
+        <w:t>,</w:t>
+      </w:r>
+      <w:r>
+        <w:t xml:space="preserve"> when you type in the Webonary Site name, underneath the edit box it has ‘cloud-</w:t>
+      </w:r>
+      <w:proofErr w:type="spellStart"/>
+      <w:r>
+        <w:t>api</w:t>
+      </w:r>
+      <w:proofErr w:type="spellEnd"/>
+      <w:r>
+        <w:t>’ in the URL. Instead of exporting XHTML files, it generates JSON data that is uploaded directly to Webonary via a new Webonary API.</w:t>
+      </w:r>
+      <w:r>
+        <w:t xml:space="preserve"> The upload is much faster because it is not writing data to the disk, and the slow processing in Webonary is no longer needed.</w:t>
+      </w:r>
+    </w:p>
+    <w:p>
+      <w:pPr>
+        <w:pStyle w:val="BodyText"/>
+      </w:pPr>
+      <w:r>
+        <w:t xml:space="preserve">At least as of this writing, a couple environment variables </w:t>
+      </w:r>
+      <w:r>
+        <w:t xml:space="preserve">allow switching between these methods when using FW9.1. </w:t>
+      </w:r>
+      <w:r>
+        <w:t xml:space="preserve">Environment variable WEBONARY_API in FW9.1 is set during install to true. If changed to false, or removed, it uses the older upload approach. Optional environment WEBONARYSERVER can be set to </w:t>
+      </w:r>
+      <w:proofErr w:type="spellStart"/>
+      <w:proofErr w:type="gramStart"/>
+      <w:r>
+        <w:t>webonary.work</w:t>
+      </w:r>
+      <w:proofErr w:type="spellEnd"/>
+      <w:proofErr w:type="gramEnd"/>
+      <w:r>
+        <w:t xml:space="preserve"> to upload to a test site instead of the default production webonary.org site.</w:t>
+      </w:r>
+      <w:r>
+        <w:t xml:space="preserve"> </w:t>
+      </w:r>
+      <w:proofErr w:type="gramStart"/>
+      <w:r>
+        <w:t>Also</w:t>
+      </w:r>
+      <w:proofErr w:type="gramEnd"/>
+      <w:r>
+        <w:t xml:space="preserve"> as of now, in addition to uploading JSON to Webonary, </w:t>
+      </w:r>
+      <w:r>
+        <w:t>FLEx</w:t>
+      </w:r>
+      <w:r>
+        <w:t xml:space="preserve"> also upload</w:t>
+      </w:r>
+      <w:r>
+        <w:t>s</w:t>
+      </w:r>
+      <w:r>
+        <w:t xml:space="preserve"> </w:t>
+      </w:r>
+      <w:r>
+        <w:t xml:space="preserve">display </w:t>
+      </w:r>
+      <w:proofErr w:type="spellStart"/>
+      <w:r>
+        <w:t>xhtml</w:t>
+      </w:r>
+      <w:proofErr w:type="spellEnd"/>
+      <w:r>
+        <w:t xml:space="preserve"> for each entry which is used for displaying entries in Webonary. A future goal is to have Webonary create this display </w:t>
+      </w:r>
+      <w:proofErr w:type="spellStart"/>
+      <w:r>
+        <w:t>xhtml</w:t>
+      </w:r>
+      <w:proofErr w:type="spellEnd"/>
+      <w:r>
+        <w:t xml:space="preserve"> on the fly from the JSON so that we don’t have to upload and store it during upload to Webonary.</w:t>
+      </w:r>
+    </w:p>
+    <w:p>
+      <w:pPr>
+        <w:pStyle w:val="Advantage-Disadvantage"/>
+      </w:pPr>
+      <w:r>
+        <w:lastRenderedPageBreak/>
+        <w:t>Advantages:</w:t>
+      </w:r>
+    </w:p>
+    <w:p>
+      <w:pPr>
+        <w:pStyle w:val="ListBullet"/>
+      </w:pPr>
+      <w:r>
+        <w:t xml:space="preserve">It’s easy to upload a dictionary and indices to </w:t>
+      </w:r>
+      <w:proofErr w:type="spellStart"/>
+      <w:r>
+        <w:t>webonary</w:t>
+      </w:r>
+      <w:proofErr w:type="spellEnd"/>
+      <w:r>
+        <w:t>, and it can be repeated as often as you want to keep it current.</w:t>
+      </w:r>
+    </w:p>
+    <w:p>
+      <w:pPr>
+        <w:pStyle w:val="ListBullet"/>
+      </w:pPr>
+      <w:r>
+        <w:t xml:space="preserve">Entry formatting is similar to </w:t>
+      </w:r>
+      <w:r>
+        <w:t>FLEx</w:t>
+      </w:r>
+    </w:p>
+    <w:p>
+      <w:pPr>
+        <w:pStyle w:val="ListBullet"/>
+      </w:pPr>
+      <w:r>
+        <w:t>Pictures and sound links are supported.</w:t>
+      </w:r>
+    </w:p>
+    <w:p>
+      <w:pPr>
+        <w:pStyle w:val="Advantage-Disadvantage"/>
+      </w:pPr>
+      <w:r>
         <w:t>Disadvantages:</w:t>
       </w:r>
     </w:p>
@@ -6022,7 +6776,15 @@
         <w:pStyle w:val="ListBullet"/>
       </w:pPr>
       <w:r>
-        <w:t>Price for the software is $171 - $2495 depending on the purchaser and support provided.</w:t>
+        <w:t xml:space="preserve">The data on </w:t>
+      </w:r>
+      <w:proofErr w:type="spellStart"/>
+      <w:r>
+        <w:t>webonary</w:t>
+      </w:r>
+      <w:proofErr w:type="spellEnd"/>
+      <w:r>
+        <w:t xml:space="preserve"> is displayed in one way. The user can’t adjust the display to show only fields you are interested in.</w:t>
       </w:r>
     </w:p>
     <w:p>
@@ -6030,706 +6792,15 @@
         <w:pStyle w:val="ListBullet"/>
       </w:pPr>
       <w:r>
-        <w:t xml:space="preserve">FLEx </w:t>
-      </w:r>
-      <w:r>
-        <w:t xml:space="preserve">data conversions are supported into </w:t>
-      </w:r>
-      <w:proofErr w:type="spellStart"/>
-      <w:r>
-        <w:t>TLex</w:t>
-      </w:r>
-      <w:proofErr w:type="spellEnd"/>
-      <w:r>
-        <w:t>. They claim that conversions typically handle 95% of the process, with some complex issues requiring cleanup after conversion.</w:t>
-      </w:r>
-    </w:p>
-    <w:p>
-      <w:pPr>
-        <w:pStyle w:val="ListBullet"/>
-      </w:pPr>
-      <w:r>
-        <w:t xml:space="preserve">Cost of conversion from FLEx to </w:t>
-      </w:r>
-      <w:proofErr w:type="spellStart"/>
-      <w:r>
-        <w:t>TLex</w:t>
-      </w:r>
-      <w:proofErr w:type="spellEnd"/>
-      <w:r>
-        <w:t xml:space="preserve"> depends on the number of hours with an hourly rate of 40 Euros (around $48) per hour.</w:t>
-      </w:r>
-    </w:p>
-    <w:p>
-      <w:pPr>
-        <w:pStyle w:val="ListBullet"/>
-      </w:pPr>
-      <w:r>
-        <w:t xml:space="preserve">Any work in </w:t>
-      </w:r>
-      <w:proofErr w:type="spellStart"/>
-      <w:r>
-        <w:t>TLex</w:t>
-      </w:r>
-      <w:proofErr w:type="spellEnd"/>
-      <w:r>
-        <w:t xml:space="preserve"> requires learning new software.</w:t>
-      </w:r>
-    </w:p>
-    <w:p>
-      <w:pPr>
-        <w:pStyle w:val="ListBullet"/>
-      </w:pPr>
-      <w:r>
-        <w:t xml:space="preserve">Converting from </w:t>
-      </w:r>
-      <w:proofErr w:type="spellStart"/>
-      <w:r>
-        <w:t>TLex</w:t>
-      </w:r>
-      <w:proofErr w:type="spellEnd"/>
-      <w:r>
-        <w:t xml:space="preserve"> back to </w:t>
-      </w:r>
-      <w:r>
-        <w:t>FLEx</w:t>
-      </w:r>
-      <w:r>
-        <w:t xml:space="preserve"> </w:t>
-      </w:r>
-      <w:r>
-        <w:t>may</w:t>
-      </w:r>
-      <w:r>
-        <w:t xml:space="preserve"> not </w:t>
-      </w:r>
-      <w:r>
-        <w:t xml:space="preserve">be </w:t>
-      </w:r>
-      <w:r>
-        <w:t>easy.</w:t>
+        <w:t>Searching does not allow for limiting the search to selected fields.</w:t>
       </w:r>
     </w:p>
     <w:p>
       <w:pPr>
         <w:pStyle w:val="Heading2"/>
       </w:pPr>
-      <w:bookmarkStart w:id="20" w:name="_Toc65154303"/>
-      <w:r>
-        <w:t>Microsoft Publisher</w:t>
-      </w:r>
-      <w:bookmarkEnd w:id="20"/>
-    </w:p>
-    <w:p>
-      <w:pPr>
-        <w:pStyle w:val="BodyText"/>
-      </w:pPr>
-      <w:r>
-        <w:t xml:space="preserve">Microsoft publisher is a good program for editing small brochures and publications. It is less useful for bigger publications. However, if you want </w:t>
-      </w:r>
-      <w:r>
-        <w:t xml:space="preserve">to include some data from </w:t>
-      </w:r>
-      <w:r>
-        <w:t>FLEx</w:t>
-      </w:r>
-      <w:r>
-        <w:t xml:space="preserve">, the following steps </w:t>
-      </w:r>
-      <w:r>
-        <w:t>may produce use</w:t>
-      </w:r>
-      <w:r>
-        <w:t>able</w:t>
-      </w:r>
-      <w:r>
-        <w:t xml:space="preserve"> results</w:t>
-      </w:r>
-      <w:r>
-        <w:t>.</w:t>
-      </w:r>
-    </w:p>
-    <w:p>
-      <w:pPr>
-        <w:pStyle w:val="ListNumber"/>
-      </w:pPr>
-      <w:r>
-        <w:t>Follow the export to Microsoft Word instructions earlier in this document.</w:t>
-      </w:r>
-    </w:p>
-    <w:p>
-      <w:pPr>
-        <w:pStyle w:val="ListNumber"/>
-      </w:pPr>
-      <w:r>
-        <w:t>Start Publisher</w:t>
-      </w:r>
-    </w:p>
-    <w:p>
-      <w:pPr>
-        <w:pStyle w:val="ListNumber"/>
-      </w:pPr>
-      <w:r>
-        <w:t>Choose BUILT-IN tab</w:t>
-      </w:r>
-    </w:p>
-    <w:p>
-      <w:pPr>
-        <w:pStyle w:val="ListNumber"/>
-      </w:pPr>
-      <w:r>
-        <w:t>Select Import Word Documents</w:t>
-      </w:r>
-      <w:r>
-        <w:t>…</w:t>
-      </w:r>
-      <w:r>
-        <w:t xml:space="preserve">Insert…Insert File </w:t>
-      </w:r>
-    </w:p>
-    <w:p>
-      <w:pPr>
-        <w:pStyle w:val="ListNumber"/>
-      </w:pPr>
-      <w:r>
-        <w:t>Choose Blank page option at top. Make desired selections on right.</w:t>
-      </w:r>
-    </w:p>
-    <w:p>
-      <w:pPr>
-        <w:pStyle w:val="ListNumber"/>
-      </w:pPr>
-      <w:r>
-        <w:t>Click Create and choose the docx file from step 4.</w:t>
-      </w:r>
-    </w:p>
-    <w:p>
-      <w:pPr>
-        <w:pStyle w:val="ListNumber"/>
-      </w:pPr>
-      <w:r>
-        <w:t xml:space="preserve">The result will be a publisher file with multiple pages with the entries formatted </w:t>
-      </w:r>
-      <w:r>
-        <w:t>similar to how</w:t>
-      </w:r>
-      <w:r>
-        <w:t xml:space="preserve"> they were in </w:t>
-      </w:r>
-      <w:r>
-        <w:t>FLEx</w:t>
-      </w:r>
-      <w:r>
-        <w:t>. This will include alpha headers, but no page numbers or guidewords.</w:t>
-      </w:r>
-    </w:p>
-    <w:p>
-      <w:pPr>
-        <w:pStyle w:val="ListNumber"/>
-      </w:pPr>
-      <w:r>
-        <w:t xml:space="preserve">The spacing between records is wide. Use </w:t>
-      </w:r>
-      <w:proofErr w:type="spellStart"/>
-      <w:r>
-        <w:t>Ctrl+A</w:t>
-      </w:r>
-      <w:proofErr w:type="spellEnd"/>
-      <w:r>
-        <w:t xml:space="preserve"> to highlight the first page, then Home…Paragraph, set Between lines to 1sp, and before/after line spacing to 0. This change will affect all of the pages of the </w:t>
-      </w:r>
-      <w:r>
-        <w:t>Word import</w:t>
-      </w:r>
-      <w:r>
-        <w:t>.</w:t>
-      </w:r>
-    </w:p>
-    <w:p>
-      <w:pPr>
-        <w:pStyle w:val="Advantage-Disadvantage"/>
-      </w:pPr>
-      <w:r>
-        <w:t>Advantages:</w:t>
-      </w:r>
-    </w:p>
-    <w:p>
-      <w:pPr>
-        <w:pStyle w:val="ListBullet"/>
-      </w:pPr>
-      <w:r>
-        <w:t>This may provide a way to append a limited set of dictionary entries to a Publication already in</w:t>
-      </w:r>
-      <w:r>
-        <w:t xml:space="preserve"> Publisher</w:t>
-      </w:r>
-      <w:r>
-        <w:t>.</w:t>
-      </w:r>
-    </w:p>
-    <w:p>
-      <w:pPr>
-        <w:pStyle w:val="ListBullet"/>
-      </w:pPr>
-      <w:r>
-        <w:t xml:space="preserve">Entry </w:t>
-      </w:r>
-      <w:r>
-        <w:t>f</w:t>
-      </w:r>
-      <w:r>
-        <w:t xml:space="preserve">ormatting is similar to </w:t>
-      </w:r>
-      <w:r>
-        <w:t>FLEx</w:t>
-      </w:r>
-      <w:r>
-        <w:t xml:space="preserve"> including alpha headers</w:t>
-      </w:r>
-    </w:p>
-    <w:p>
-      <w:pPr>
-        <w:pStyle w:val="Advantage-Disadvantage"/>
-      </w:pPr>
-      <w:r>
-        <w:t>Disadvantages:</w:t>
-      </w:r>
-    </w:p>
-    <w:p>
-      <w:pPr>
-        <w:pStyle w:val="ListBullet"/>
-      </w:pPr>
-      <w:r>
-        <w:t>Guidewords are not supported.</w:t>
-      </w:r>
-    </w:p>
-    <w:p>
-      <w:pPr>
-        <w:pStyle w:val="ListBullet"/>
-      </w:pPr>
-      <w:r>
-        <w:t>Pictures and sound are not supported.</w:t>
-      </w:r>
-    </w:p>
-    <w:p>
-      <w:pPr>
-        <w:pStyle w:val="ListBullet"/>
-      </w:pPr>
-      <w:r>
-        <w:t xml:space="preserve">Not all formatting from </w:t>
-      </w:r>
-      <w:r>
-        <w:t>FLEx</w:t>
-      </w:r>
-      <w:r>
-        <w:t xml:space="preserve"> is supported.</w:t>
-      </w:r>
-    </w:p>
-    <w:p>
-      <w:pPr>
-        <w:pStyle w:val="Heading1"/>
-      </w:pPr>
-      <w:bookmarkStart w:id="21" w:name="_Toc65154304"/>
-      <w:r>
-        <w:t>Publish</w:t>
-      </w:r>
-      <w:r>
-        <w:t xml:space="preserve"> formatted dictionary to Internet</w:t>
-      </w:r>
-      <w:bookmarkEnd w:id="21"/>
-    </w:p>
-    <w:p>
-      <w:pPr>
-        <w:pStyle w:val="BodyText"/>
-      </w:pPr>
-      <w:r>
-        <w:t>Webonary (</w:t>
-      </w:r>
-      <w:hyperlink r:id="rId13" w:history="1">
-        <w:r>
-          <w:rPr>
-            <w:rStyle w:val="Hyperlink"/>
-          </w:rPr>
-          <w:t>https://www.webonary.org/</w:t>
-        </w:r>
-      </w:hyperlink>
-      <w:r>
-        <w:t xml:space="preserve">) is the primary </w:t>
-      </w:r>
-      <w:r>
-        <w:t>Internet site maintained by</w:t>
-      </w:r>
-      <w:r>
-        <w:t xml:space="preserve"> SIL</w:t>
-      </w:r>
-      <w:r>
-        <w:t xml:space="preserve"> </w:t>
-      </w:r>
-      <w:r>
-        <w:t xml:space="preserve">for publishing dictionaries on the Internet. Over 250 dictionaries have been published on this site so far. FLEx provides a convenient way to publish </w:t>
-      </w:r>
-      <w:r>
-        <w:t>dictionary data</w:t>
-      </w:r>
-      <w:r>
-        <w:t xml:space="preserve"> on Webonary</w:t>
-      </w:r>
-      <w:r>
-        <w:t>.</w:t>
-      </w:r>
-    </w:p>
-    <w:p>
-      <w:pPr>
-        <w:pStyle w:val="BodyText"/>
-      </w:pPr>
-      <w:r>
-        <w:t>In W</w:t>
-      </w:r>
-      <w:r>
-        <w:t>ebonary</w:t>
-      </w:r>
-      <w:r>
-        <w:t>,</w:t>
-      </w:r>
-      <w:r>
-        <w:t xml:space="preserve"> pages are available for</w:t>
-      </w:r>
-    </w:p>
-    <w:p>
-      <w:pPr>
-        <w:pStyle w:val="ListBullet"/>
-      </w:pPr>
-      <w:r>
-        <w:t>E</w:t>
-      </w:r>
-      <w:r>
-        <w:t>xplai</w:t>
-      </w:r>
-      <w:r>
-        <w:t>ning aspects of the dictionary,</w:t>
-      </w:r>
-    </w:p>
-    <w:p>
-      <w:pPr>
-        <w:pStyle w:val="ListBullet"/>
-      </w:pPr>
-      <w:r>
-        <w:t>S</w:t>
-      </w:r>
-      <w:r>
-        <w:t>ear</w:t>
-      </w:r>
-      <w:r>
-        <w:t>ching for entries in several ways,</w:t>
-      </w:r>
-    </w:p>
-    <w:p>
-      <w:pPr>
-        <w:pStyle w:val="ListBullet"/>
-      </w:pPr>
-      <w:r>
-        <w:t>Browsing</w:t>
-      </w:r>
-      <w:r>
-        <w:t xml:space="preserve"> dictionary entries and multiple indexes based on letters of the alphabet,</w:t>
-      </w:r>
-    </w:p>
-    <w:p>
-      <w:pPr>
-        <w:pStyle w:val="ListBullet"/>
-      </w:pPr>
-      <w:r>
-        <w:lastRenderedPageBreak/>
-        <w:t>Appendices, and</w:t>
-      </w:r>
-    </w:p>
-    <w:p>
-      <w:pPr>
-        <w:pStyle w:val="ListBullet"/>
-      </w:pPr>
-      <w:r>
-        <w:t>Downloading</w:t>
-      </w:r>
-    </w:p>
-    <w:p>
-      <w:pPr>
-        <w:pStyle w:val="BodyText"/>
-      </w:pPr>
-      <w:r>
-        <w:t xml:space="preserve">To obtain a Webonary account for your dictionary, use the </w:t>
-      </w:r>
-      <w:proofErr w:type="gramStart"/>
-      <w:r>
-        <w:t>Sign Up</w:t>
-      </w:r>
-      <w:proofErr w:type="gramEnd"/>
-      <w:r>
-        <w:t xml:space="preserve"> tab on the website to apply for a Webonary account. Your data from FLEx can then be uploaded to your Webonary site. You’ll then need to add web content for the additional information </w:t>
-      </w:r>
-      <w:r>
-        <w:t>via Word</w:t>
-      </w:r>
-      <w:r>
-        <w:t>Press.</w:t>
-      </w:r>
-    </w:p>
-    <w:p>
-      <w:pPr>
-        <w:pStyle w:val="Heading2"/>
-      </w:pPr>
-      <w:bookmarkStart w:id="22" w:name="_Toc65154305"/>
-      <w:r>
-        <w:t>Upload to Webonary</w:t>
-      </w:r>
-      <w:bookmarkEnd w:id="22"/>
-    </w:p>
-    <w:p>
-      <w:pPr>
-        <w:pStyle w:val="BodyText"/>
-      </w:pPr>
-      <w:r>
-        <w:t>The preferred way to upload your data, to Webonary is File…Upload to Webonary</w:t>
-      </w:r>
-      <w:r>
-        <w:t>…</w:t>
-      </w:r>
-      <w:r>
-        <w:t xml:space="preserve"> </w:t>
-      </w:r>
-      <w:r>
-        <w:t xml:space="preserve">which opens the Upload to Webonary </w:t>
-      </w:r>
-      <w:r>
-        <w:t>dialog in F</w:t>
-      </w:r>
-      <w:r>
-        <w:t>LE</w:t>
-      </w:r>
-      <w:r>
-        <w:t>x.</w:t>
-      </w:r>
-      <w:r>
-        <w:t xml:space="preserve"> The upload process will upload the data using the current dictionary sort and filter, so before going to the dialog, make sure you have filters and sorting set as desired. Normally you should have the dictionary sorted on the Headword field.</w:t>
-      </w:r>
-      <w:r>
-        <w:t xml:space="preserve"> Note the Upload to Webonary menu is disabled if you are not in the Lexicon area in FLEx.</w:t>
-      </w:r>
-    </w:p>
-    <w:p>
-      <w:pPr>
-        <w:pStyle w:val="BodyText"/>
-      </w:pPr>
-      <w:r>
-        <w:t>In the Upload to Webonary dialog, you give the Webonary site name and your Webonary username and password. Then select the Publication you want to use, the Publication view you want to use, and check boxes to indicate the dictionary and</w:t>
-      </w:r>
-      <w:r>
-        <w:t xml:space="preserve"> reversal</w:t>
-      </w:r>
-      <w:r>
-        <w:t xml:space="preserve"> indexes you want included. Then click the Submit button. This will upload the data to your Webonary site and then send you an email when it is completed.</w:t>
-      </w:r>
-    </w:p>
-    <w:p>
-      <w:pPr>
-        <w:pStyle w:val="BodyText"/>
-      </w:pPr>
-      <w:r>
-        <w:t xml:space="preserve">In FieldWorks 9.0 and earlier, the upload process produces a .zip file in your %temp% directory containing the </w:t>
-      </w:r>
-      <w:proofErr w:type="spellStart"/>
-      <w:r>
-        <w:t>xhtml</w:t>
-      </w:r>
-      <w:proofErr w:type="spellEnd"/>
-      <w:r>
-        <w:t xml:space="preserve"> exports, style sheets, audio, and picture files, and then this file is uploaded to Webonary and it is converted into WordPress posts and indexed.</w:t>
-      </w:r>
-      <w:r>
-        <w:t xml:space="preserve"> This approach also allows you to customize what’s in the zip file and then send it to Webonary via a curl command.</w:t>
-      </w:r>
-    </w:p>
-    <w:p>
-      <w:pPr>
-        <w:pStyle w:val="BodyText"/>
-      </w:pPr>
-      <w:r>
-        <w:t xml:space="preserve">In FieldWorks 9.1 a new </w:t>
-      </w:r>
-      <w:r>
-        <w:t xml:space="preserve">API </w:t>
-      </w:r>
-      <w:r>
-        <w:t>approach was implemented to speed up the upload</w:t>
-      </w:r>
-      <w:r>
-        <w:t xml:space="preserve"> and make it more reliable. In this version</w:t>
-      </w:r>
-      <w:r>
-        <w:t>,</w:t>
-      </w:r>
-      <w:r>
-        <w:t xml:space="preserve"> when you type in the Webonary Site name, underneath the edit box it has ‘cloud-</w:t>
-      </w:r>
-      <w:proofErr w:type="spellStart"/>
-      <w:r>
-        <w:t>api</w:t>
-      </w:r>
-      <w:proofErr w:type="spellEnd"/>
-      <w:r>
-        <w:t>’ in the URL. Instead of exporting XHTML files, it generates JSON data that is uploaded directly to Webonary via a new Webonary API.</w:t>
-      </w:r>
-      <w:r>
-        <w:t xml:space="preserve"> The upload is much faster because it is not writing data to the disk, and the slow processing in Webonary is no longer needed.</w:t>
-      </w:r>
-    </w:p>
-    <w:p>
-      <w:pPr>
-        <w:pStyle w:val="BodyText"/>
-      </w:pPr>
-      <w:r>
-        <w:t xml:space="preserve">At least as of this writing, a couple environment variables </w:t>
-      </w:r>
-      <w:r>
-        <w:t xml:space="preserve">allow switching between these methods when using FW9.1. </w:t>
-      </w:r>
-      <w:r>
-        <w:t xml:space="preserve">Environment variable WEBONARY_API in FW9.1 is set during install to true. If changed to false, or removed, it uses the older upload approach. Optional environment WEBONARYSERVER can be set to </w:t>
-      </w:r>
-      <w:proofErr w:type="spellStart"/>
-      <w:proofErr w:type="gramStart"/>
-      <w:r>
-        <w:t>webonary.work</w:t>
-      </w:r>
-      <w:proofErr w:type="spellEnd"/>
-      <w:proofErr w:type="gramEnd"/>
-      <w:r>
-        <w:t xml:space="preserve"> to upload to a test site instead of the default production webonary.org site.</w:t>
-      </w:r>
-      <w:r>
-        <w:t xml:space="preserve"> </w:t>
-      </w:r>
-      <w:proofErr w:type="gramStart"/>
-      <w:r>
-        <w:t>Also</w:t>
-      </w:r>
-      <w:proofErr w:type="gramEnd"/>
-      <w:r>
-        <w:t xml:space="preserve"> as of now, in addition to uploading JSON to Webonary, </w:t>
-      </w:r>
-      <w:r>
-        <w:t>FLEx</w:t>
-      </w:r>
-      <w:r>
-        <w:t xml:space="preserve"> also upload</w:t>
-      </w:r>
-      <w:r>
-        <w:t>s</w:t>
-      </w:r>
-      <w:r>
-        <w:t xml:space="preserve"> </w:t>
-      </w:r>
-      <w:r>
-        <w:t xml:space="preserve">display </w:t>
-      </w:r>
-      <w:proofErr w:type="spellStart"/>
-      <w:r>
-        <w:t>xhtml</w:t>
-      </w:r>
-      <w:proofErr w:type="spellEnd"/>
-      <w:r>
-        <w:t xml:space="preserve"> for each entry which is used for displaying entries in Webonary. A future goal is to have Webonary create this display </w:t>
-      </w:r>
-      <w:proofErr w:type="spellStart"/>
-      <w:r>
-        <w:t>xhtml</w:t>
-      </w:r>
-      <w:proofErr w:type="spellEnd"/>
-      <w:r>
-        <w:t xml:space="preserve"> on the fly from the JSON so that we don’t have to upload and store it during upload to Webonary.</w:t>
-      </w:r>
-    </w:p>
-    <w:p>
-      <w:pPr>
-        <w:pStyle w:val="Advantage-Disadvantage"/>
-      </w:pPr>
-      <w:r>
-        <w:t>Advantages:</w:t>
-      </w:r>
-    </w:p>
-    <w:p>
-      <w:pPr>
-        <w:pStyle w:val="ListBullet"/>
-      </w:pPr>
-      <w:r>
-        <w:t xml:space="preserve">It’s easy to upload a dictionary and indices to </w:t>
-      </w:r>
-      <w:proofErr w:type="spellStart"/>
-      <w:r>
-        <w:t>webonary</w:t>
-      </w:r>
-      <w:proofErr w:type="spellEnd"/>
-      <w:r>
-        <w:t>, and it can be repeated as often as you want to keep it current.</w:t>
-      </w:r>
-    </w:p>
-    <w:p>
-      <w:pPr>
-        <w:pStyle w:val="ListBullet"/>
-      </w:pPr>
-      <w:r>
-        <w:t xml:space="preserve">Entry formatting is similar to </w:t>
-      </w:r>
-      <w:r>
-        <w:t>FLEx</w:t>
-      </w:r>
-    </w:p>
-    <w:p>
-      <w:pPr>
-        <w:pStyle w:val="ListBullet"/>
-      </w:pPr>
-      <w:r>
-        <w:t>Pictures and sound links are supported.</w:t>
-      </w:r>
-    </w:p>
-    <w:p>
-      <w:pPr>
-        <w:pStyle w:val="Advantage-Disadvantage"/>
-      </w:pPr>
-      <w:r>
-        <w:t>Disadvantages:</w:t>
-      </w:r>
-    </w:p>
-    <w:p>
-      <w:pPr>
-        <w:pStyle w:val="ListBullet"/>
-      </w:pPr>
-      <w:r>
-        <w:t xml:space="preserve">The data on </w:t>
-      </w:r>
-      <w:proofErr w:type="spellStart"/>
-      <w:r>
-        <w:t>webonary</w:t>
-      </w:r>
-      <w:proofErr w:type="spellEnd"/>
-      <w:r>
-        <w:t xml:space="preserve"> is displayed in one way. The user can’t adjust the display to show only fields you are interested in.</w:t>
-      </w:r>
-    </w:p>
-    <w:p>
-      <w:pPr>
-        <w:pStyle w:val="ListBullet"/>
-      </w:pPr>
-      <w:r>
-        <w:t>Searching does not allow for limiting the search to selected fields.</w:t>
-      </w:r>
-    </w:p>
-    <w:p>
-      <w:pPr>
-        <w:pStyle w:val="Heading2"/>
-      </w:pPr>
       <w:bookmarkStart w:id="23" w:name="_Toc65154306"/>
       <w:r>
-        <w:lastRenderedPageBreak/>
         <w:t xml:space="preserve">Dictionary, Reversal </w:t>
       </w:r>
       <w:proofErr w:type="gramStart"/>
@@ -7016,7 +7087,11 @@
         <w:t>n</w:t>
       </w:r>
       <w:r>
-        <w:t xml:space="preserve"> HTML5 folder with an index.html file that you should launch in a browser (designed for a mobile device) that provides access to the exported dictionary. It contains a pane on the left side with an alphabet that expands to show the headwords for each letter, and when you click an entry, it switches to show the full entry in the main window. There is also a Search box to type a headword and then jump to the display. A menu offers a Browse view that gives forward and back buttons that let you go through consecutive entries to see their content. The output folder also contains a zipped copy of the HTML5 directory that can be copied to a device where it can be unzipped.</w:t>
+        <w:t xml:space="preserve"> HTML5 folder with an index.html file that you should launch in a browser (designed for a mobile device) that provides access to the exported dictionary. It contains a pane on the left side with an alphabet that expands to show the headwords for each letter, and when you click an entry, it switches to show the full entry in the main window. There is also a Search box to type a headword and then jump to the display. A </w:t>
+      </w:r>
+      <w:r>
+        <w:lastRenderedPageBreak/>
+        <w:t>menu offers a Browse view that gives forward and back buttons that let you go through consecutive entries to see their content. The output folder also contains a zipped copy of the HTML5 directory that can be copied to a device where it can be unzipped.</w:t>
       </w:r>
     </w:p>
     <w:p>
@@ -7108,326 +7183,326 @@
         <w:pStyle w:val="BodyText"/>
       </w:pPr>
       <w:r>
+        <w:t xml:space="preserve">Dictionary for MIDs is designed for simple topical dictionaries, </w:t>
+      </w:r>
+      <w:r>
+        <w:t xml:space="preserve">and </w:t>
+      </w:r>
+      <w:r>
+        <w:t xml:space="preserve">monolingual or bilingual dictionaries. You can learn more about this format at </w:t>
+      </w:r>
+      <w:hyperlink r:id="rId14" w:history="1">
+        <w:r>
+          <w:rPr>
+            <w:rStyle w:val="Hyperlink"/>
+          </w:rPr>
+          <w:t>http://dictionarymid.sourceforge.net/what.html</w:t>
+        </w:r>
+      </w:hyperlink>
+      <w:r>
+        <w:t>.</w:t>
+      </w:r>
+      <w:r>
+        <w:t xml:space="preserve"> The file that is installed on the device is a .zip file containing a .jar and .</w:t>
+      </w:r>
+      <w:proofErr w:type="spellStart"/>
+      <w:r>
+        <w:t>jad</w:t>
+      </w:r>
+      <w:proofErr w:type="spellEnd"/>
+      <w:r>
+        <w:t xml:space="preserve"> file.</w:t>
+      </w:r>
+    </w:p>
+    <w:p>
+      <w:pPr>
+        <w:pStyle w:val="Heading3"/>
+      </w:pPr>
+      <w:bookmarkStart w:id="29" w:name="_Toc65154312"/>
+      <w:r>
+        <w:t>E-Book (Epub2 and Epub3)</w:t>
+      </w:r>
+      <w:bookmarkEnd w:id="29"/>
+    </w:p>
+    <w:p>
+      <w:r>
+        <w:t xml:space="preserve">In FLEx, choose File…Export…Dictionary, Reversal </w:t>
+      </w:r>
+      <w:proofErr w:type="gramStart"/>
+      <w:r>
+        <w:t>Index  Pathway</w:t>
+      </w:r>
+      <w:proofErr w:type="gramEnd"/>
+      <w:r>
+        <w:t xml:space="preserve"> (various outputs) to export via Pathway. This brings up an Export Through Pathway dialog. </w:t>
+      </w:r>
+      <w:r>
+        <w:t xml:space="preserve">Choose E-Book (Epub2 and Epub3) to produce this export. The output directory </w:t>
+      </w:r>
+      <w:r>
+        <w:t>will have</w:t>
+      </w:r>
+      <w:r>
+        <w:t xml:space="preserve"> two directories, Epub2 and Epub3. </w:t>
+      </w:r>
+      <w:r>
+        <w:t xml:space="preserve">Each </w:t>
+      </w:r>
+      <w:r>
+        <w:t>directory</w:t>
+      </w:r>
+      <w:r>
+        <w:t xml:space="preserve"> contains </w:t>
+      </w:r>
+      <w:r>
+        <w:t>one</w:t>
+      </w:r>
+      <w:r>
+        <w:t xml:space="preserve"> </w:t>
+      </w:r>
+      <w:r>
+        <w:t>.</w:t>
+      </w:r>
+      <w:proofErr w:type="spellStart"/>
+      <w:r>
+        <w:t>epub</w:t>
+      </w:r>
+      <w:proofErr w:type="spellEnd"/>
+      <w:r>
+        <w:t xml:space="preserve"> file</w:t>
+      </w:r>
+      <w:r>
+        <w:t xml:space="preserve"> and a folder containing content</w:t>
+      </w:r>
+      <w:r>
+        <w:t>, one for Epub2 and the other for Epub3. When this is launched, you’ll have an index of words</w:t>
+      </w:r>
+      <w:r>
+        <w:t xml:space="preserve"> and a formatted dictionary</w:t>
+      </w:r>
+      <w:r>
+        <w:t>. When you click a word</w:t>
+      </w:r>
+      <w:r>
+        <w:t xml:space="preserve"> in the index</w:t>
+      </w:r>
+      <w:r>
+        <w:t xml:space="preserve">, it displays the desired word </w:t>
+      </w:r>
+      <w:r>
+        <w:t>somewhere in the window</w:t>
+      </w:r>
+      <w:r>
+        <w:t xml:space="preserve"> with entries before and after this word so that you can scroll up or down to see </w:t>
+      </w:r>
+      <w:r>
+        <w:t>words in this area.</w:t>
+      </w:r>
+    </w:p>
+    <w:p>
+      <w:pPr>
+        <w:pStyle w:val="Advantage-Disadvantage"/>
+      </w:pPr>
+      <w:r>
+        <w:t>Advantages:</w:t>
+      </w:r>
+    </w:p>
+    <w:p>
+      <w:pPr>
+        <w:pStyle w:val="ListBullet"/>
+      </w:pPr>
+      <w:r>
+        <w:t>This provides a way to view a dictionary and use an index to find words in an E-Book reader</w:t>
+      </w:r>
+    </w:p>
+    <w:p>
+      <w:pPr>
+        <w:pStyle w:val="ListBullet"/>
+      </w:pPr>
+      <w:r>
+        <w:t xml:space="preserve">At least the </w:t>
+      </w:r>
+      <w:proofErr w:type="spellStart"/>
+      <w:r>
+        <w:t>Calibre</w:t>
+      </w:r>
+      <w:proofErr w:type="spellEnd"/>
+      <w:r>
+        <w:t xml:space="preserve"> view has a Search box that find</w:t>
+      </w:r>
+      <w:r>
+        <w:t>s</w:t>
+      </w:r>
+      <w:r>
+        <w:t xml:space="preserve"> and highlight</w:t>
+      </w:r>
+      <w:r>
+        <w:t>s</w:t>
+      </w:r>
+      <w:r>
+        <w:t xml:space="preserve"> a word.</w:t>
+      </w:r>
+    </w:p>
+    <w:p>
+      <w:pPr>
+        <w:pStyle w:val="ListBullet"/>
+      </w:pPr>
+      <w:r>
+        <w:t>Entry formatting is similar to FLEx</w:t>
+      </w:r>
+    </w:p>
+    <w:p>
+      <w:pPr>
+        <w:pStyle w:val="Advantage-Disadvantage"/>
+      </w:pPr>
+      <w:r>
+        <w:t>Disadvantages:</w:t>
+      </w:r>
+    </w:p>
+    <w:p>
+      <w:pPr>
+        <w:pStyle w:val="ListBullet"/>
+      </w:pPr>
+      <w:r>
+        <w:t>When using the index, t</w:t>
+      </w:r>
+      <w:r>
+        <w:t xml:space="preserve">he target word is not highlighted, so it takes </w:t>
+      </w:r>
+      <w:proofErr w:type="spellStart"/>
+      <w:r>
+        <w:t>awhile</w:t>
+      </w:r>
+      <w:proofErr w:type="spellEnd"/>
+      <w:r>
+        <w:t xml:space="preserve"> to find it.</w:t>
+      </w:r>
+    </w:p>
+    <w:p>
+      <w:pPr>
+        <w:pStyle w:val="ListBullet"/>
+      </w:pPr>
+      <w:r>
+        <w:t>Sometimes it just jumps to a word reference rather than to the actual word.</w:t>
+      </w:r>
+    </w:p>
+    <w:p>
+      <w:pPr>
+        <w:pStyle w:val="Heading2"/>
+      </w:pPr>
+      <w:bookmarkStart w:id="30" w:name="_Toc65154313"/>
+      <w:r>
+        <w:t>Dictionary App Builder</w:t>
+      </w:r>
+      <w:bookmarkEnd w:id="30"/>
+    </w:p>
+    <w:p>
+      <w:r>
+        <w:t>Dictionary App Builder (</w:t>
+      </w:r>
+      <w:hyperlink r:id="rId15" w:history="1">
+        <w:r>
+          <w:rPr>
+            <w:rStyle w:val="Hyperlink"/>
+          </w:rPr>
+          <w:t>https://software.sil.org/dictionaryappbuilder/</w:t>
+        </w:r>
+      </w:hyperlink>
+      <w:r>
+        <w:t xml:space="preserve">) is a program that can take data from FLEx and create a customized dictionary app for Android and IOS smartphones and tablets. Dictionary App Builder </w:t>
+      </w:r>
+      <w:r>
+        <w:t xml:space="preserve">provides many ways you can customize the data for your app. It can take data from a FLEx LIFT export, or a FLEx </w:t>
+      </w:r>
+      <w:proofErr w:type="spellStart"/>
+      <w:r>
+        <w:t>xhtml</w:t>
+      </w:r>
+      <w:proofErr w:type="spellEnd"/>
+      <w:r>
+        <w:t xml:space="preserve"> export. You can use a standard style sheet that it provides, or have it display data using the </w:t>
+      </w:r>
+      <w:proofErr w:type="spellStart"/>
+      <w:r>
+        <w:t>css</w:t>
+      </w:r>
+      <w:proofErr w:type="spellEnd"/>
+      <w:r>
+        <w:t xml:space="preserve"> style sheet provided with the </w:t>
+      </w:r>
+      <w:proofErr w:type="spellStart"/>
+      <w:r>
+        <w:t>xhtml</w:t>
+      </w:r>
+      <w:proofErr w:type="spellEnd"/>
+      <w:r>
+        <w:t xml:space="preserve"> file so that it looks similar to the dictionary and </w:t>
+      </w:r>
+      <w:r>
+        <w:t>r</w:t>
+      </w:r>
+      <w:r>
+        <w:t>eversal view</w:t>
+      </w:r>
+      <w:r>
+        <w:t>s</w:t>
+      </w:r>
+      <w:r>
+        <w:t xml:space="preserve"> in </w:t>
+      </w:r>
+      <w:r>
+        <w:t>FLEx</w:t>
+      </w:r>
+      <w:r>
+        <w:t>.</w:t>
+      </w:r>
+    </w:p>
+    <w:p>
+      <w:pPr>
+        <w:pStyle w:val="Advantage-Disadvantage"/>
+      </w:pPr>
+      <w:r>
+        <w:t>Advantages:</w:t>
+      </w:r>
+    </w:p>
+    <w:p>
+      <w:pPr>
+        <w:pStyle w:val="ListBullet"/>
+      </w:pPr>
+      <w:r>
+        <w:t xml:space="preserve">Provides a </w:t>
+      </w:r>
+      <w:proofErr w:type="gramStart"/>
+      <w:r>
+        <w:t>high quality</w:t>
+      </w:r>
+      <w:proofErr w:type="gramEnd"/>
+      <w:r>
+        <w:t xml:space="preserve"> app for dictionary distribution.</w:t>
+      </w:r>
+    </w:p>
+    <w:p>
+      <w:pPr>
+        <w:pStyle w:val="ListBullet"/>
+      </w:pPr>
+      <w:r>
+        <w:t>It supports sound and pictures.</w:t>
+      </w:r>
+    </w:p>
+    <w:p>
+      <w:pPr>
+        <w:pStyle w:val="ListBullet"/>
+      </w:pPr>
+      <w:r>
+        <w:t>It can make use of dictionary and reversal configuration specified in FLEx</w:t>
+      </w:r>
+    </w:p>
+    <w:p>
+      <w:pPr>
+        <w:pStyle w:val="ListBullet"/>
+      </w:pPr>
+      <w:r>
         <w:lastRenderedPageBreak/>
-        <w:t xml:space="preserve">Dictionary for MIDs is designed for simple topical dictionaries, </w:t>
-      </w:r>
-      <w:r>
-        <w:t xml:space="preserve">and </w:t>
-      </w:r>
-      <w:r>
-        <w:t xml:space="preserve">monolingual or bilingual dictionaries. You can learn more about this format at </w:t>
-      </w:r>
-      <w:hyperlink r:id="rId14" w:history="1">
-        <w:r>
-          <w:rPr>
-            <w:rStyle w:val="Hyperlink"/>
-          </w:rPr>
-          <w:t>http://dictionarymid.sourceforge.net/what.html</w:t>
-        </w:r>
-      </w:hyperlink>
-      <w:r>
-        <w:t>.</w:t>
-      </w:r>
-      <w:r>
-        <w:t xml:space="preserve"> The file that is installed on the device is a .zip file containing a .jar and .</w:t>
-      </w:r>
-      <w:proofErr w:type="spellStart"/>
-      <w:r>
-        <w:t>jad</w:t>
-      </w:r>
-      <w:proofErr w:type="spellEnd"/>
-      <w:r>
-        <w:t xml:space="preserve"> file.</w:t>
-      </w:r>
-    </w:p>
-    <w:p>
-      <w:pPr>
-        <w:pStyle w:val="Heading3"/>
-      </w:pPr>
-      <w:bookmarkStart w:id="29" w:name="_Toc65154312"/>
-      <w:r>
-        <w:t>E-Book (Epub2 and Epub3)</w:t>
-      </w:r>
-      <w:bookmarkEnd w:id="29"/>
-    </w:p>
-    <w:p>
-      <w:r>
-        <w:t xml:space="preserve">In FLEx, choose File…Export…Dictionary, Reversal </w:t>
-      </w:r>
-      <w:proofErr w:type="gramStart"/>
-      <w:r>
-        <w:t>Index  Pathway</w:t>
-      </w:r>
-      <w:proofErr w:type="gramEnd"/>
-      <w:r>
-        <w:t xml:space="preserve"> (various outputs) to export via Pathway. This brings up an Export Through Pathway dialog. </w:t>
-      </w:r>
-      <w:r>
-        <w:t xml:space="preserve">Choose E-Book (Epub2 and Epub3) to produce this export. The output directory </w:t>
-      </w:r>
-      <w:r>
-        <w:t>will have</w:t>
-      </w:r>
-      <w:r>
-        <w:t xml:space="preserve"> two directories, Epub2 and Epub3. </w:t>
-      </w:r>
-      <w:r>
-        <w:t xml:space="preserve">Each </w:t>
-      </w:r>
-      <w:r>
-        <w:t>directory</w:t>
-      </w:r>
-      <w:r>
-        <w:t xml:space="preserve"> contains </w:t>
-      </w:r>
-      <w:r>
-        <w:t>one</w:t>
-      </w:r>
-      <w:r>
-        <w:t xml:space="preserve"> </w:t>
-      </w:r>
-      <w:r>
-        <w:t>.</w:t>
-      </w:r>
-      <w:proofErr w:type="spellStart"/>
-      <w:r>
-        <w:t>epub</w:t>
-      </w:r>
-      <w:proofErr w:type="spellEnd"/>
-      <w:r>
-        <w:t xml:space="preserve"> file</w:t>
-      </w:r>
-      <w:r>
-        <w:t xml:space="preserve"> and a folder containing content</w:t>
-      </w:r>
-      <w:r>
-        <w:t>, one for Epub2 and the other for Epub3. When this is launched, you’ll have an index of words</w:t>
-      </w:r>
-      <w:r>
-        <w:t xml:space="preserve"> and a formatted dictionary</w:t>
-      </w:r>
-      <w:r>
-        <w:t>. When you click a word</w:t>
-      </w:r>
-      <w:r>
-        <w:t xml:space="preserve"> in the index</w:t>
-      </w:r>
-      <w:r>
-        <w:t xml:space="preserve">, it displays the desired word </w:t>
-      </w:r>
-      <w:r>
-        <w:t>somewhere in the window</w:t>
-      </w:r>
-      <w:r>
-        <w:t xml:space="preserve"> with entries before and after this word so that you can scroll up or down to see </w:t>
-      </w:r>
-      <w:r>
-        <w:t>words in this area.</w:t>
-      </w:r>
-    </w:p>
-    <w:p>
-      <w:pPr>
-        <w:pStyle w:val="Advantage-Disadvantage"/>
-      </w:pPr>
-      <w:r>
-        <w:t>Advantages:</w:t>
-      </w:r>
-    </w:p>
-    <w:p>
-      <w:pPr>
-        <w:pStyle w:val="ListBullet"/>
-      </w:pPr>
-      <w:r>
-        <w:t>This provides a way to view a dictionary and use an index to find words in an E-Book reader</w:t>
-      </w:r>
-    </w:p>
-    <w:p>
-      <w:pPr>
-        <w:pStyle w:val="ListBullet"/>
-      </w:pPr>
-      <w:r>
-        <w:t xml:space="preserve">At least the </w:t>
-      </w:r>
-      <w:proofErr w:type="spellStart"/>
-      <w:r>
-        <w:t>Calibre</w:t>
-      </w:r>
-      <w:proofErr w:type="spellEnd"/>
-      <w:r>
-        <w:t xml:space="preserve"> view has a Search box that find</w:t>
-      </w:r>
-      <w:r>
-        <w:t>s</w:t>
-      </w:r>
-      <w:r>
-        <w:t xml:space="preserve"> and highlight</w:t>
-      </w:r>
-      <w:r>
-        <w:t>s</w:t>
-      </w:r>
-      <w:r>
-        <w:t xml:space="preserve"> a word.</w:t>
-      </w:r>
-    </w:p>
-    <w:p>
-      <w:pPr>
-        <w:pStyle w:val="ListBullet"/>
-      </w:pPr>
-      <w:r>
-        <w:t>Entry formatting is similar to FLEx</w:t>
-      </w:r>
-    </w:p>
-    <w:p>
-      <w:pPr>
-        <w:pStyle w:val="Advantage-Disadvantage"/>
-      </w:pPr>
-      <w:r>
-        <w:t>Disadvantages:</w:t>
-      </w:r>
-    </w:p>
-    <w:p>
-      <w:pPr>
-        <w:pStyle w:val="ListBullet"/>
-      </w:pPr>
-      <w:r>
-        <w:t>When using the index, t</w:t>
-      </w:r>
-      <w:r>
-        <w:t xml:space="preserve">he target word is not highlighted, so it takes </w:t>
-      </w:r>
-      <w:proofErr w:type="spellStart"/>
-      <w:r>
-        <w:t>awhile</w:t>
-      </w:r>
-      <w:proofErr w:type="spellEnd"/>
-      <w:r>
-        <w:t xml:space="preserve"> to find it.</w:t>
-      </w:r>
-    </w:p>
-    <w:p>
-      <w:pPr>
-        <w:pStyle w:val="ListBullet"/>
-      </w:pPr>
-      <w:r>
-        <w:t>Sometimes it just jumps to a word reference rather than to the actual word.</w:t>
-      </w:r>
-    </w:p>
-    <w:p>
-      <w:pPr>
-        <w:pStyle w:val="Heading2"/>
-      </w:pPr>
-      <w:bookmarkStart w:id="30" w:name="_Toc65154313"/>
-      <w:r>
-        <w:t>Dictionary App Builder</w:t>
-      </w:r>
-      <w:bookmarkEnd w:id="30"/>
-    </w:p>
-    <w:p>
-      <w:r>
-        <w:t>Dictionary App Builder (</w:t>
-      </w:r>
-      <w:hyperlink r:id="rId15" w:history="1">
-        <w:r>
-          <w:rPr>
-            <w:rStyle w:val="Hyperlink"/>
-          </w:rPr>
-          <w:t>https://software.sil.org/dictionaryappbuilder/</w:t>
-        </w:r>
-      </w:hyperlink>
-      <w:r>
-        <w:t xml:space="preserve">) is a program that can take data from FLEx and create a customized dictionary app for Android and IOS smartphones and tablets. Dictionary App Builder </w:t>
-      </w:r>
-      <w:r>
-        <w:t xml:space="preserve">provides many ways you can customize the data for your app. It can take data from a FLEx LIFT export, or a FLEx </w:t>
-      </w:r>
-      <w:proofErr w:type="spellStart"/>
-      <w:r>
-        <w:t>xhtml</w:t>
-      </w:r>
-      <w:proofErr w:type="spellEnd"/>
-      <w:r>
-        <w:t xml:space="preserve"> export. You can use a standard style sheet that it provides, or have it display data using the </w:t>
-      </w:r>
-      <w:proofErr w:type="spellStart"/>
-      <w:r>
-        <w:t>css</w:t>
-      </w:r>
-      <w:proofErr w:type="spellEnd"/>
-      <w:r>
-        <w:t xml:space="preserve"> style sheet provided with the </w:t>
-      </w:r>
-      <w:proofErr w:type="spellStart"/>
-      <w:r>
-        <w:t>xhtml</w:t>
-      </w:r>
-      <w:proofErr w:type="spellEnd"/>
-      <w:r>
-        <w:t xml:space="preserve"> file so that it looks similar to the dictionary and </w:t>
-      </w:r>
-      <w:r>
-        <w:t>r</w:t>
-      </w:r>
-      <w:r>
-        <w:t>eversal view</w:t>
-      </w:r>
-      <w:r>
-        <w:t>s</w:t>
-      </w:r>
-      <w:r>
-        <w:t xml:space="preserve"> in </w:t>
-      </w:r>
-      <w:r>
-        <w:t>FLEx</w:t>
-      </w:r>
-      <w:r>
-        <w:t>.</w:t>
-      </w:r>
-    </w:p>
-    <w:p>
-      <w:pPr>
-        <w:pStyle w:val="Advantage-Disadvantage"/>
-      </w:pPr>
-      <w:r>
-        <w:t>Advantages:</w:t>
-      </w:r>
-    </w:p>
-    <w:p>
-      <w:pPr>
-        <w:pStyle w:val="ListBullet"/>
-      </w:pPr>
-      <w:r>
-        <w:t xml:space="preserve">Provides a </w:t>
-      </w:r>
-      <w:proofErr w:type="gramStart"/>
-      <w:r>
-        <w:t>high quality</w:t>
-      </w:r>
-      <w:proofErr w:type="gramEnd"/>
-      <w:r>
-        <w:t xml:space="preserve"> app for dictionary distribution.</w:t>
-      </w:r>
-    </w:p>
-    <w:p>
-      <w:pPr>
-        <w:pStyle w:val="ListBullet"/>
-      </w:pPr>
-      <w:r>
-        <w:t>It supports sound and pictures.</w:t>
-      </w:r>
-    </w:p>
-    <w:p>
-      <w:pPr>
-        <w:pStyle w:val="ListBullet"/>
-      </w:pPr>
-      <w:r>
-        <w:t>It can make use of dictionary and reversal configuration specified in FLEx</w:t>
-      </w:r>
-    </w:p>
-    <w:p>
-      <w:pPr>
-        <w:pStyle w:val="ListBullet"/>
-      </w:pPr>
-      <w:r>
         <w:t>It can be made available through the Google Play and Apple app stores.</w:t>
       </w:r>
     </w:p>
@@ -7508,7 +7583,6 @@
         <w:pStyle w:val="ListBullet"/>
       </w:pPr>
       <w:r>
-        <w:lastRenderedPageBreak/>
         <w:t>Microsoft Word</w:t>
       </w:r>
       <w:r>
@@ -7803,6 +7877,7 @@
       </w:pPr>
       <w:bookmarkStart w:id="35" w:name="_Toc65154318"/>
       <w:r>
+        <w:lastRenderedPageBreak/>
         <w:t>Copy/Paste via clipboard</w:t>
       </w:r>
       <w:bookmarkEnd w:id="35"/>
@@ -7858,7 +7933,7 @@
           <w:noProof/>
         </w:rPr>
         <w:drawing>
-          <wp:inline distT="0" distB="0" distL="0" distR="0" wp14:anchorId="750CB4AB" wp14:editId="02C7950D">
+          <wp:inline distT="0" distB="0" distL="0" distR="0" wp14:anchorId="760CB2EF" wp14:editId="60398152">
             <wp:extent cx="4886325" cy="476250"/>
             <wp:effectExtent l="0" t="0" r="9525" b="0"/>
             <wp:docPr id="1" name="Picture 1"/>
@@ -7904,154 +7979,370 @@
         <w:pStyle w:val="BlockText"/>
       </w:pPr>
       <w:r>
+        <w:t>a-</w:t>
+      </w:r>
+      <w:proofErr w:type="spellStart"/>
+      <w:r>
+        <w:t>aSebutan</w:t>
+      </w:r>
+      <w:proofErr w:type="spellEnd"/>
+      <w:r>
+        <w:t xml:space="preserve"> </w:t>
+      </w:r>
+      <w:proofErr w:type="spellStart"/>
+      <w:r>
+        <w:t>laina</w:t>
+      </w:r>
+      <w:proofErr w:type="spellEnd"/>
+      <w:r>
+        <w:t>-a-</w:t>
+      </w:r>
+      <w:proofErr w:type="spellStart"/>
+      <w:r>
+        <w:t>apucapan</w:t>
+      </w:r>
+      <w:proofErr w:type="spellEnd"/>
+      <w:r>
+        <w:t xml:space="preserve"> </w:t>
+      </w:r>
+      <w:proofErr w:type="spellStart"/>
+      <w:r>
+        <w:t>kecemasan</w:t>
+      </w:r>
+      <w:proofErr w:type="spellEnd"/>
+      <w:r>
+        <w:t xml:space="preserve">; </w:t>
+      </w:r>
+      <w:proofErr w:type="spellStart"/>
+      <w:r>
+        <w:t>wahexpression</w:t>
+      </w:r>
+      <w:proofErr w:type="spellEnd"/>
+      <w:r>
+        <w:t xml:space="preserve"> of shock from bad news; </w:t>
+      </w:r>
+      <w:proofErr w:type="spellStart"/>
+      <w:proofErr w:type="gramStart"/>
+      <w:r>
+        <w:t>oh!a</w:t>
+      </w:r>
+      <w:proofErr w:type="gramEnd"/>
+      <w:r>
+        <w:t>-a</w:t>
+      </w:r>
+      <w:proofErr w:type="spellEnd"/>
+      <w:r>
+        <w:t xml:space="preserve">! </w:t>
+      </w:r>
+      <w:proofErr w:type="spellStart"/>
+      <w:r>
+        <w:t>pabarangna</w:t>
+      </w:r>
+      <w:proofErr w:type="spellEnd"/>
+      <w:r>
+        <w:t xml:space="preserve"> </w:t>
+      </w:r>
+      <w:proofErr w:type="spellStart"/>
+      <w:r>
+        <w:t>anak</w:t>
+      </w:r>
+      <w:proofErr w:type="spellEnd"/>
+      <w:r>
+        <w:t xml:space="preserve"> </w:t>
+      </w:r>
+      <w:proofErr w:type="spellStart"/>
+      <w:r>
+        <w:t>kaya'a</w:t>
+      </w:r>
+      <w:proofErr w:type="spellEnd"/>
+      <w:r>
+        <w:t xml:space="preserve"> </w:t>
+      </w:r>
+      <w:proofErr w:type="spellStart"/>
+      <w:r>
+        <w:t>tongko</w:t>
+      </w:r>
+      <w:proofErr w:type="spellEnd"/>
+      <w:r>
+        <w:t xml:space="preserve">' </w:t>
+      </w:r>
+      <w:proofErr w:type="spellStart"/>
+      <w:r>
+        <w:t>kaekae</w:t>
+      </w:r>
+      <w:proofErr w:type="spellEnd"/>
+      <w:r>
+        <w:t xml:space="preserve">' </w:t>
+      </w:r>
+      <w:proofErr w:type="spellStart"/>
+      <w:r>
+        <w:t>dodoa.Wah</w:t>
+      </w:r>
+      <w:proofErr w:type="spellEnd"/>
+      <w:r>
+        <w:t xml:space="preserve">! </w:t>
+      </w:r>
+      <w:proofErr w:type="spellStart"/>
+      <w:r>
+        <w:t>penyakit</w:t>
+      </w:r>
+      <w:proofErr w:type="spellEnd"/>
+      <w:r>
+        <w:t xml:space="preserve"> </w:t>
+      </w:r>
+      <w:proofErr w:type="spellStart"/>
+      <w:r>
+        <w:t>anak</w:t>
+      </w:r>
+      <w:proofErr w:type="spellEnd"/>
+      <w:r>
+        <w:t xml:space="preserve"> </w:t>
+      </w:r>
+      <w:proofErr w:type="spellStart"/>
+      <w:r>
+        <w:t>ini</w:t>
+      </w:r>
+      <w:proofErr w:type="spellEnd"/>
+      <w:r>
+        <w:t xml:space="preserve"> </w:t>
+      </w:r>
+      <w:proofErr w:type="spellStart"/>
+      <w:r>
+        <w:t>semakin</w:t>
+      </w:r>
+      <w:proofErr w:type="spellEnd"/>
+      <w:r>
+        <w:t xml:space="preserve"> </w:t>
+      </w:r>
+      <w:proofErr w:type="spellStart"/>
+      <w:r>
+        <w:t>bertambah.Oh</w:t>
+      </w:r>
+      <w:proofErr w:type="spellEnd"/>
+      <w:r>
+        <w:t>! the child's condition has worsened.</w:t>
+      </w:r>
+    </w:p>
+    <w:p>
+      <w:r>
+        <w:t>Notice spacing and punctuation between fields is missing as well as any formatting of the text.</w:t>
+      </w:r>
+    </w:p>
+    <w:p>
+      <w:pPr>
+        <w:pStyle w:val="Advantage-Disadvantage"/>
+      </w:pPr>
+      <w:r>
+        <w:t>Advantages:</w:t>
+      </w:r>
+    </w:p>
+    <w:p>
+      <w:pPr>
+        <w:pStyle w:val="ListBullet"/>
+      </w:pPr>
+      <w:r>
+        <w:t>This does not require any export.</w:t>
+      </w:r>
+    </w:p>
+    <w:p>
+      <w:pPr>
+        <w:pStyle w:val="ListBullet"/>
+      </w:pPr>
+      <w:r>
+        <w:t>The actual text is copied in a form that can be adjusted as desired in the document.</w:t>
+      </w:r>
+    </w:p>
+    <w:p>
+      <w:pPr>
+        <w:pStyle w:val="Advantage-Disadvantage"/>
+      </w:pPr>
+      <w:r>
+        <w:t>Disadvantages:</w:t>
+      </w:r>
+    </w:p>
+    <w:p>
+      <w:pPr>
+        <w:pStyle w:val="ListBullet"/>
+      </w:pPr>
+      <w:r>
+        <w:t>You have to insert missing space and punctuation, and apply formatting in the document after pasting, including assignment of fonts.</w:t>
+      </w:r>
+    </w:p>
+    <w:p>
+      <w:pPr>
+        <w:pStyle w:val="ListBullet"/>
+      </w:pPr>
+      <w:r>
+        <w:t>If you are passing the document to others, either they will need to have the fonts you are using, or you will need to embed the fonts in the document.</w:t>
+      </w:r>
+    </w:p>
+    <w:p>
+      <w:pPr>
+        <w:pStyle w:val="Heading2"/>
+      </w:pPr>
+      <w:bookmarkStart w:id="36" w:name="_Toc65154319"/>
+      <w:r>
+        <w:t xml:space="preserve">LibreOffice </w:t>
+      </w:r>
+      <w:r>
+        <w:t>e</w:t>
+      </w:r>
+      <w:r>
+        <w:t>xport</w:t>
+      </w:r>
+      <w:bookmarkEnd w:id="36"/>
+    </w:p>
+    <w:p>
+      <w:r>
+        <w:t>After exporting from FLEx to LibreOffice, you can copy an entry from LibreOffice and paste it into your document. This maintains most of the formatting. If the target document is another LibreOffice document, the styles will be copied as well, which may or may not be a benefit.</w:t>
+      </w:r>
+    </w:p>
+    <w:p>
+      <w:pPr>
+        <w:pStyle w:val="Advantage-Disadvantage"/>
+      </w:pPr>
+      <w:r>
+        <w:t>Advantages:</w:t>
+      </w:r>
+    </w:p>
+    <w:p>
+      <w:pPr>
+        <w:pStyle w:val="ListBullet"/>
+      </w:pPr>
+      <w:r>
+        <w:t>The actual text is copied in a form that can be adjusted as desired in the document.</w:t>
+      </w:r>
+    </w:p>
+    <w:p>
+      <w:pPr>
+        <w:pStyle w:val="ListBullet"/>
+      </w:pPr>
+      <w:r>
+        <w:t>Most of the formatting is maintained.</w:t>
+      </w:r>
+    </w:p>
+    <w:p>
+      <w:pPr>
+        <w:pStyle w:val="ListBullet"/>
+      </w:pPr>
+      <w:r>
+        <w:t xml:space="preserve">If the target is a LibreOffice </w:t>
+      </w:r>
+      <w:r>
+        <w:t>document</w:t>
+      </w:r>
+      <w:r>
+        <w:t xml:space="preserve">, </w:t>
+      </w:r>
+      <w:r>
+        <w:t xml:space="preserve">character and paragraph </w:t>
+      </w:r>
+      <w:r>
+        <w:t>styles are copied and are used in the copied text instead of hard</w:t>
+      </w:r>
+      <w:r>
+        <w:t>-</w:t>
+      </w:r>
+      <w:r>
+        <w:t>coded formatting.</w:t>
+      </w:r>
+    </w:p>
+    <w:p>
+      <w:pPr>
+        <w:pStyle w:val="Advantage-Disadvantage"/>
+      </w:pPr>
+      <w:r>
+        <w:t>Disadvantages:</w:t>
+      </w:r>
+    </w:p>
+    <w:p>
+      <w:pPr>
+        <w:pStyle w:val="ListBullet"/>
+      </w:pPr>
+      <w:r>
+        <w:t>This requires an export process to create the LibreOffice document.</w:t>
+      </w:r>
+    </w:p>
+    <w:p>
+      <w:pPr>
+        <w:pStyle w:val="ListBullet"/>
+      </w:pPr>
+      <w:r>
+        <w:t>If the target is a LibreOffice document, the styles being copied may be a distraction as it clutters up the stylesheet.</w:t>
+      </w:r>
+    </w:p>
+    <w:p>
+      <w:pPr>
+        <w:pStyle w:val="ListBullet"/>
+      </w:pPr>
+      <w:r>
+        <w:t>If you are passing the document to others, either they will need to have the fonts you are using, or you will need to embed the fonts in the document.</w:t>
+      </w:r>
+    </w:p>
+    <w:p>
+      <w:pPr>
+        <w:pStyle w:val="Heading2"/>
+      </w:pPr>
+      <w:bookmarkStart w:id="37" w:name="_Toc65154320"/>
+      <w:r>
+        <w:t xml:space="preserve">Word </w:t>
+      </w:r>
+      <w:r>
+        <w:t>e</w:t>
+      </w:r>
+      <w:r>
+        <w:t>xport</w:t>
+      </w:r>
+      <w:bookmarkEnd w:id="37"/>
+    </w:p>
+    <w:p>
+      <w:r>
+        <w:t>After exporting from FLEx to Word, you can copy an entry from Word and paste it into your document. This maintains most of the formatting. If the target document is another Word document, the styles will be copied as well, which may or may not be a benefit.</w:t>
+      </w:r>
+    </w:p>
+    <w:p>
+      <w:pPr>
+        <w:pStyle w:val="Advantage-Disadvantage"/>
+      </w:pPr>
+      <w:r>
+        <w:t>Advantages:</w:t>
+      </w:r>
+    </w:p>
+    <w:p>
+      <w:pPr>
+        <w:pStyle w:val="ListBullet"/>
+      </w:pPr>
+      <w:r>
+        <w:t>The actual text is copied in a form that can be adjusted as desired in the document.</w:t>
+      </w:r>
+    </w:p>
+    <w:p>
+      <w:pPr>
+        <w:pStyle w:val="ListBullet"/>
+      </w:pPr>
+      <w:r>
         <w:lastRenderedPageBreak/>
-        <w:t>a-</w:t>
-      </w:r>
-      <w:proofErr w:type="spellStart"/>
-      <w:r>
-        <w:t>aSebutan</w:t>
-      </w:r>
-      <w:proofErr w:type="spellEnd"/>
-      <w:r>
-        <w:t xml:space="preserve"> </w:t>
-      </w:r>
-      <w:proofErr w:type="spellStart"/>
-      <w:r>
-        <w:t>laina</w:t>
-      </w:r>
-      <w:proofErr w:type="spellEnd"/>
-      <w:r>
-        <w:t>-a-</w:t>
-      </w:r>
-      <w:proofErr w:type="spellStart"/>
-      <w:r>
-        <w:t>apucapan</w:t>
-      </w:r>
-      <w:proofErr w:type="spellEnd"/>
-      <w:r>
-        <w:t xml:space="preserve"> </w:t>
-      </w:r>
-      <w:proofErr w:type="spellStart"/>
-      <w:r>
-        <w:t>kecemasan</w:t>
-      </w:r>
-      <w:proofErr w:type="spellEnd"/>
-      <w:r>
-        <w:t xml:space="preserve">; </w:t>
-      </w:r>
-      <w:proofErr w:type="spellStart"/>
-      <w:r>
-        <w:t>wahexpression</w:t>
-      </w:r>
-      <w:proofErr w:type="spellEnd"/>
-      <w:r>
-        <w:t xml:space="preserve"> of shock from bad news; </w:t>
-      </w:r>
-      <w:proofErr w:type="spellStart"/>
-      <w:proofErr w:type="gramStart"/>
-      <w:r>
-        <w:t>oh!a</w:t>
-      </w:r>
-      <w:proofErr w:type="gramEnd"/>
-      <w:r>
-        <w:t>-a</w:t>
-      </w:r>
-      <w:proofErr w:type="spellEnd"/>
-      <w:r>
-        <w:t xml:space="preserve">! </w:t>
-      </w:r>
-      <w:proofErr w:type="spellStart"/>
-      <w:r>
-        <w:t>pabarangna</w:t>
-      </w:r>
-      <w:proofErr w:type="spellEnd"/>
-      <w:r>
-        <w:t xml:space="preserve"> </w:t>
-      </w:r>
-      <w:proofErr w:type="spellStart"/>
-      <w:r>
-        <w:t>anak</w:t>
-      </w:r>
-      <w:proofErr w:type="spellEnd"/>
-      <w:r>
-        <w:t xml:space="preserve"> </w:t>
-      </w:r>
-      <w:proofErr w:type="spellStart"/>
-      <w:r>
-        <w:t>kaya'a</w:t>
-      </w:r>
-      <w:proofErr w:type="spellEnd"/>
-      <w:r>
-        <w:t xml:space="preserve"> </w:t>
-      </w:r>
-      <w:proofErr w:type="spellStart"/>
-      <w:r>
-        <w:t>tongko</w:t>
-      </w:r>
-      <w:proofErr w:type="spellEnd"/>
-      <w:r>
-        <w:t xml:space="preserve">' </w:t>
-      </w:r>
-      <w:proofErr w:type="spellStart"/>
-      <w:r>
-        <w:t>kaekae</w:t>
-      </w:r>
-      <w:proofErr w:type="spellEnd"/>
-      <w:r>
-        <w:t xml:space="preserve">' </w:t>
-      </w:r>
-      <w:proofErr w:type="spellStart"/>
-      <w:r>
-        <w:t>dodoa.Wah</w:t>
-      </w:r>
-      <w:proofErr w:type="spellEnd"/>
-      <w:r>
-        <w:t xml:space="preserve">! </w:t>
-      </w:r>
-      <w:proofErr w:type="spellStart"/>
-      <w:r>
-        <w:t>penyakit</w:t>
-      </w:r>
-      <w:proofErr w:type="spellEnd"/>
-      <w:r>
-        <w:t xml:space="preserve"> </w:t>
-      </w:r>
-      <w:proofErr w:type="spellStart"/>
-      <w:r>
-        <w:t>anak</w:t>
-      </w:r>
-      <w:proofErr w:type="spellEnd"/>
-      <w:r>
-        <w:t xml:space="preserve"> </w:t>
-      </w:r>
-      <w:proofErr w:type="spellStart"/>
-      <w:r>
-        <w:t>ini</w:t>
-      </w:r>
-      <w:proofErr w:type="spellEnd"/>
-      <w:r>
-        <w:t xml:space="preserve"> </w:t>
-      </w:r>
-      <w:proofErr w:type="spellStart"/>
-      <w:r>
-        <w:t>semakin</w:t>
-      </w:r>
-      <w:proofErr w:type="spellEnd"/>
-      <w:r>
-        <w:t xml:space="preserve"> </w:t>
-      </w:r>
-      <w:proofErr w:type="spellStart"/>
-      <w:r>
-        <w:t>bertambah.Oh</w:t>
-      </w:r>
-      <w:proofErr w:type="spellEnd"/>
-      <w:r>
-        <w:t>! the child's condition has worsened.</w:t>
-      </w:r>
-    </w:p>
-    <w:p>
-      <w:r>
-        <w:t>Notice spacing and punctuation between fields is missing as well as any formatting of the text.</w:t>
+        <w:t>Most of the formatting is maintained.</w:t>
+      </w:r>
+    </w:p>
+    <w:p>
+      <w:pPr>
+        <w:pStyle w:val="ListBullet"/>
+      </w:pPr>
+      <w:r>
+        <w:t>If the target is a</w:t>
+      </w:r>
+      <w:r>
+        <w:t xml:space="preserve"> Word</w:t>
+      </w:r>
+      <w:r>
+        <w:t xml:space="preserve"> document, character and paragraph styles are copied and are used in the copied text instead of hard</w:t>
+      </w:r>
+      <w:r>
+        <w:t>-</w:t>
+      </w:r>
+      <w:r>
+        <w:t>coded formatting.</w:t>
       </w:r>
     </w:p>
     <w:p>
@@ -8059,7 +8350,7 @@
         <w:pStyle w:val="Advantage-Disadvantage"/>
       </w:pPr>
       <w:r>
-        <w:t>Advantages:</w:t>
+        <w:t>Disadvantages:</w:t>
       </w:r>
     </w:p>
     <w:p>
@@ -8067,7 +8358,13 @@
         <w:pStyle w:val="ListBullet"/>
       </w:pPr>
       <w:r>
-        <w:t>This does not require any export.</w:t>
+        <w:t xml:space="preserve">This requires an export process to create the </w:t>
+      </w:r>
+      <w:r>
+        <w:t>Word</w:t>
+      </w:r>
+      <w:r>
+        <w:t xml:space="preserve"> document.</w:t>
       </w:r>
     </w:p>
     <w:p>
@@ -8075,15 +8372,7 @@
         <w:pStyle w:val="ListBullet"/>
       </w:pPr>
       <w:r>
-        <w:t>The actual text is copied in a form that can be adjusted as desired in the document.</w:t>
-      </w:r>
-    </w:p>
-    <w:p>
-      <w:pPr>
-        <w:pStyle w:val="Advantage-Disadvantage"/>
-      </w:pPr>
-      <w:r>
-        <w:t>Disadvantages:</w:t>
+        <w:t>If the target is a Word document, the styles being copied may be a distraction as it clutters up the stylesheet.</w:t>
       </w:r>
     </w:p>
     <w:p>
@@ -8091,221 +8380,6 @@
         <w:pStyle w:val="ListBullet"/>
       </w:pPr>
       <w:r>
-        <w:t>You have to insert missing space and punctuation, and apply formatting in the document after pasting, including assignment of fonts.</w:t>
-      </w:r>
-    </w:p>
-    <w:p>
-      <w:pPr>
-        <w:pStyle w:val="ListBullet"/>
-      </w:pPr>
-      <w:r>
-        <w:t>If you are passing the document to others, either they will need to have the fonts you are using, or you will need to embed the fonts in the document.</w:t>
-      </w:r>
-    </w:p>
-    <w:p>
-      <w:pPr>
-        <w:pStyle w:val="Heading2"/>
-      </w:pPr>
-      <w:bookmarkStart w:id="36" w:name="_Toc65154319"/>
-      <w:r>
-        <w:t xml:space="preserve">LibreOffice </w:t>
-      </w:r>
-      <w:r>
-        <w:t>e</w:t>
-      </w:r>
-      <w:r>
-        <w:t>xport</w:t>
-      </w:r>
-      <w:bookmarkEnd w:id="36"/>
-    </w:p>
-    <w:p>
-      <w:r>
-        <w:t>After exporting from FLEx to LibreOffice, you can copy an entry from LibreOffice and paste it into your document. This maintains most of the formatting. If the target document is another LibreOffice document, the styles will be copied as well, which may or may not be a benefit.</w:t>
-      </w:r>
-    </w:p>
-    <w:p>
-      <w:pPr>
-        <w:pStyle w:val="Advantage-Disadvantage"/>
-      </w:pPr>
-      <w:r>
-        <w:t>Advantages:</w:t>
-      </w:r>
-    </w:p>
-    <w:p>
-      <w:pPr>
-        <w:pStyle w:val="ListBullet"/>
-      </w:pPr>
-      <w:r>
-        <w:t>The actual text is copied in a form that can be adjusted as desired in the document.</w:t>
-      </w:r>
-    </w:p>
-    <w:p>
-      <w:pPr>
-        <w:pStyle w:val="ListBullet"/>
-      </w:pPr>
-      <w:r>
-        <w:t>Most of the formatting is maintained.</w:t>
-      </w:r>
-    </w:p>
-    <w:p>
-      <w:pPr>
-        <w:pStyle w:val="ListBullet"/>
-      </w:pPr>
-      <w:r>
-        <w:t xml:space="preserve">If the target is a LibreOffice </w:t>
-      </w:r>
-      <w:r>
-        <w:t>document</w:t>
-      </w:r>
-      <w:r>
-        <w:t xml:space="preserve">, </w:t>
-      </w:r>
-      <w:r>
-        <w:t xml:space="preserve">character and paragraph </w:t>
-      </w:r>
-      <w:r>
-        <w:t>styles are copied and are used in the copied text instead of hard</w:t>
-      </w:r>
-      <w:r>
-        <w:t>-</w:t>
-      </w:r>
-      <w:r>
-        <w:t>coded formatting.</w:t>
-      </w:r>
-    </w:p>
-    <w:p>
-      <w:pPr>
-        <w:pStyle w:val="Advantage-Disadvantage"/>
-      </w:pPr>
-      <w:r>
-        <w:t>Disadvantages:</w:t>
-      </w:r>
-    </w:p>
-    <w:p>
-      <w:pPr>
-        <w:pStyle w:val="ListBullet"/>
-      </w:pPr>
-      <w:r>
-        <w:t>This requires an export process to create the LibreOffice document.</w:t>
-      </w:r>
-    </w:p>
-    <w:p>
-      <w:pPr>
-        <w:pStyle w:val="ListBullet"/>
-      </w:pPr>
-      <w:r>
-        <w:t>If the target is a LibreOffice document, the styles being copied may be a distraction as it clutters up the stylesheet.</w:t>
-      </w:r>
-    </w:p>
-    <w:p>
-      <w:pPr>
-        <w:pStyle w:val="ListBullet"/>
-      </w:pPr>
-      <w:r>
-        <w:t>If you are passing the document to others, either they will need to have the fonts you are using, or you will need to embed the fonts in the document.</w:t>
-      </w:r>
-    </w:p>
-    <w:p>
-      <w:pPr>
-        <w:pStyle w:val="Heading2"/>
-      </w:pPr>
-      <w:bookmarkStart w:id="37" w:name="_Toc65154320"/>
-      <w:r>
-        <w:t xml:space="preserve">Word </w:t>
-      </w:r>
-      <w:r>
-        <w:t>e</w:t>
-      </w:r>
-      <w:r>
-        <w:t>xport</w:t>
-      </w:r>
-      <w:bookmarkEnd w:id="37"/>
-    </w:p>
-    <w:p>
-      <w:r>
-        <w:t>After exporting from FLEx to Word, you can copy an entry from Word and paste it into your document. This maintains most of the formatting. If the target document is another Word document, the styles will be copied as well, which may or may not be a benefit.</w:t>
-      </w:r>
-    </w:p>
-    <w:p>
-      <w:pPr>
-        <w:pStyle w:val="Advantage-Disadvantage"/>
-      </w:pPr>
-      <w:r>
-        <w:t>Advantages:</w:t>
-      </w:r>
-    </w:p>
-    <w:p>
-      <w:pPr>
-        <w:pStyle w:val="ListBullet"/>
-      </w:pPr>
-      <w:r>
-        <w:t>The actual text is copied in a form that can be adjusted as desired in the document.</w:t>
-      </w:r>
-    </w:p>
-    <w:p>
-      <w:pPr>
-        <w:pStyle w:val="ListBullet"/>
-      </w:pPr>
-      <w:r>
-        <w:t>Most of the formatting is maintained.</w:t>
-      </w:r>
-    </w:p>
-    <w:p>
-      <w:pPr>
-        <w:pStyle w:val="ListBullet"/>
-      </w:pPr>
-      <w:r>
-        <w:t>If the target is a</w:t>
-      </w:r>
-      <w:r>
-        <w:t xml:space="preserve"> Word</w:t>
-      </w:r>
-      <w:r>
-        <w:t xml:space="preserve"> document, character and paragraph styles are copied and are used in the copied text instead of hard</w:t>
-      </w:r>
-      <w:r>
-        <w:t>-</w:t>
-      </w:r>
-      <w:r>
-        <w:t>coded formatting.</w:t>
-      </w:r>
-    </w:p>
-    <w:p>
-      <w:pPr>
-        <w:pStyle w:val="Advantage-Disadvantage"/>
-      </w:pPr>
-      <w:r>
-        <w:t>Disadvantages:</w:t>
-      </w:r>
-    </w:p>
-    <w:p>
-      <w:pPr>
-        <w:pStyle w:val="ListBullet"/>
-      </w:pPr>
-      <w:r>
-        <w:t xml:space="preserve">This requires an export process to create the </w:t>
-      </w:r>
-      <w:r>
-        <w:t>Word</w:t>
-      </w:r>
-      <w:r>
-        <w:t xml:space="preserve"> document.</w:t>
-      </w:r>
-    </w:p>
-    <w:p>
-      <w:pPr>
-        <w:pStyle w:val="ListBullet"/>
-      </w:pPr>
-      <w:r>
-        <w:t>If the target is a Word document, the styles being copied may be a distraction as it clutters up the stylesheet.</w:t>
-      </w:r>
-    </w:p>
-    <w:p>
-      <w:pPr>
-        <w:pStyle w:val="ListBullet"/>
-      </w:pPr>
-      <w:r>
-        <w:lastRenderedPageBreak/>
         <w:t xml:space="preserve">If the target is a LibreOffice document, for some </w:t>
       </w:r>
       <w:r>
@@ -8636,14 +8710,14 @@
       <w:pPr>
         <w:pStyle w:val="Heading2"/>
       </w:pPr>
-      <w:bookmarkStart w:id="39" w:name="_Hlk64638021"/>
-      <w:bookmarkStart w:id="40" w:name="_Toc65154322"/>
+      <w:bookmarkStart w:id="39" w:name="_Toc65154322"/>
+      <w:bookmarkStart w:id="40" w:name="_Hlk64638021"/>
       <w:r>
         <w:t>LIFT 0.13 XML</w:t>
       </w:r>
-      <w:bookmarkEnd w:id="40"/>
-    </w:p>
-    <w:bookmarkEnd w:id="39"/>
+      <w:bookmarkEnd w:id="39"/>
+    </w:p>
+    <w:bookmarkEnd w:id="40"/>
     <w:p>
       <w:pPr>
         <w:pStyle w:val="BodyText"/>
@@ -8717,6 +8791,7 @@
         <w:pStyle w:val="Example"/>
       </w:pPr>
       <w:r>
+        <w:lastRenderedPageBreak/>
         <w:t xml:space="preserve">&lt;entry </w:t>
       </w:r>
       <w:proofErr w:type="spellStart"/>
@@ -8841,9 +8916,6 @@
       </w:r>
       <w:r>
         <w:br/>
-      </w:r>
-      <w:r>
-        <w:lastRenderedPageBreak/>
         <w:t xml:space="preserve">&lt;form </w:t>
       </w:r>
       <w:proofErr w:type="spellStart"/>
@@ -9172,6 +9244,7 @@
       </w:r>
       <w:proofErr w:type="spellStart"/>
       <w:r>
+        <w:lastRenderedPageBreak/>
         <w:t>unbarbed</w:t>
       </w:r>
       <w:proofErr w:type="spellEnd"/>
@@ -9242,11 +9315,7 @@
       </w:r>
       <w:proofErr w:type="spellEnd"/>
       <w:r>
-        <w:t xml:space="preserve"> English gloss, \gr </w:t>
-      </w:r>
-      <w:r>
-        <w:lastRenderedPageBreak/>
-        <w:t>regional gloss, and \</w:t>
+        <w:t xml:space="preserve"> English gloss, \gr regional gloss, and \</w:t>
       </w:r>
       <w:proofErr w:type="spellStart"/>
       <w:r>
@@ -9591,6 +9660,7 @@
         <w:pStyle w:val="BodyText"/>
       </w:pPr>
       <w:r>
+        <w:lastRenderedPageBreak/>
         <w:t xml:space="preserve">These files are stored under Anthropology, General, Linguistics, and Other folders inside your project </w:t>
       </w:r>
       <w:r>
@@ -9702,9 +9772,6 @@
       </w:r>
       <w:r>
         <w:br/>
-      </w:r>
-      <w:r>
-        <w:lastRenderedPageBreak/>
         <w:t xml:space="preserve">    &lt;/</w:t>
       </w:r>
       <w:proofErr w:type="spellStart"/>
@@ -10236,6 +10303,9 @@
       </w:r>
       <w:r>
         <w:br/>
+      </w:r>
+      <w:r>
+        <w:lastRenderedPageBreak/>
         <w:t xml:space="preserve">                &lt;</w:t>
       </w:r>
       <w:proofErr w:type="spellStart"/>
@@ -10341,9 +10411,6 @@
       </w:r>
       <w:r>
         <w:br/>
-      </w:r>
-      <w:r>
-        <w:lastRenderedPageBreak/>
         <w:t xml:space="preserve">    &lt;/Senses&gt;</w:t>
       </w:r>
       <w:r>
@@ -10574,7 +10641,7 @@
       <w:rPr>
         <w:noProof/>
       </w:rPr>
-      <w:t>2/24/2021</w:t>
+      <w:t>6/3/2021</w:t>
     </w:r>
     <w:r>
       <w:fldChar w:fldCharType="end"/>
@@ -10621,7 +10688,7 @@
         <w:rStyle w:val="PageNumber"/>
         <w:noProof/>
       </w:rPr>
-      <w:t>2/24/2021</w:t>
+      <w:t>6/3/2021</w:t>
     </w:r>
     <w:r>
       <w:rPr>
@@ -12485,7 +12552,6 @@
   <w:style w:type="character" w:default="1" w:styleId="DefaultParagraphFont">
     <w:name w:val="Default Paragraph Font"/>
     <w:uiPriority w:val="1"/>
-    <w:semiHidden/>
     <w:unhideWhenUsed/>
   </w:style>
   <w:style w:type="table" w:default="1" w:styleId="TableNormal">
@@ -13196,7 +13262,7 @@
 </file>
 
 <file path=customXml/itemProps1.xml><?xml version="1.0" encoding="utf-8"?>
-<ds:datastoreItem xmlns:ds="http://schemas.openxmlformats.org/officeDocument/2006/customXml" ds:itemID="{F20175A7-5109-4D41-942E-69D322FDC4F1}">
+<ds:datastoreItem xmlns:ds="http://schemas.openxmlformats.org/officeDocument/2006/customXml" ds:itemID="{6063B3A3-802C-434F-BF9D-DCCA8A70BF6E}">
   <ds:schemaRefs>
     <ds:schemaRef ds:uri="http://schemas.openxmlformats.org/officeDocument/2006/bibliography"/>
   </ds:schemaRefs>

</xml_diff>